<commit_message>
most up to date
</commit_message>
<xml_diff>
--- a/Diary.docx
+++ b/Diary.docx
@@ -33,21 +33,7 @@
         <w:rPr>
           <w:lang w:val="en-GB"/>
         </w:rPr>
-        <w:t xml:space="preserve">Work on research </w:t>
-      </w:r>
-      <w:proofErr w:type="spellStart"/>
-      <w:r>
-        <w:rPr>
-          <w:lang w:val="en-GB"/>
-        </w:rPr>
-        <w:t>raylib</w:t>
-      </w:r>
-      <w:proofErr w:type="spellEnd"/>
-      <w:r>
-        <w:rPr>
-          <w:lang w:val="en-GB"/>
-        </w:rPr>
-        <w:t xml:space="preserve"> to see if I was interested in using it for project</w:t>
+        <w:t>Work on research raylib to see if I was interested in using it for project</w:t>
       </w:r>
       <w:r>
         <w:rPr>
@@ -248,6 +234,40 @@
             </a:graphic>
           </wp:inline>
         </w:drawing>
+      </w:r>
+    </w:p>
+    <w:p>
+      <w:pPr>
+        <w:rPr>
+          <w:lang w:val="en-GB"/>
+        </w:rPr>
+      </w:pPr>
+    </w:p>
+    <w:p>
+      <w:pPr>
+        <w:rPr>
+          <w:lang w:val="en-GB"/>
+        </w:rPr>
+      </w:pPr>
+      <w:r>
+        <w:rPr>
+          <w:lang w:val="en-GB"/>
+        </w:rPr>
+        <w:lastRenderedPageBreak/>
+        <w:t>31/10/2024</w:t>
+      </w:r>
+    </w:p>
+    <w:p>
+      <w:pPr>
+        <w:rPr>
+          <w:lang w:val="en-GB"/>
+        </w:rPr>
+      </w:pPr>
+      <w:r>
+        <w:rPr>
+          <w:lang w:val="en-GB"/>
+        </w:rPr>
+        <w:t>This week worked on creating the editot for the ship, I have pieces clicking intogether. I also started to create assets by cuttinh up images of ships so I can have different parts for each ship</w:t>
       </w:r>
     </w:p>
     <w:p>

</xml_diff>

<commit_message>
work from lab on sscene manager
</commit_message>
<xml_diff>
--- a/Diary.docx
+++ b/Diary.docx
@@ -254,21 +254,568 @@
           <w:lang w:val="en-GB"/>
         </w:rPr>
         <w:lastRenderedPageBreak/>
+        <w:t xml:space="preserve">Week 3 ( </w:t>
+      </w:r>
+      <w:r>
+        <w:rPr>
+          <w:lang w:val="en-GB"/>
+        </w:rPr>
         <w:t>31/10/2024</w:t>
       </w:r>
-    </w:p>
-    <w:p>
-      <w:pPr>
-        <w:rPr>
-          <w:lang w:val="en-GB"/>
-        </w:rPr>
-      </w:pPr>
-      <w:r>
-        <w:rPr>
-          <w:lang w:val="en-GB"/>
-        </w:rPr>
-        <w:t>This week worked on creating the editot for the ship, I have pieces clicking intogether. I also started to create assets by cuttinh up images of ships so I can have different parts for each ship</w:t>
-      </w:r>
+      <w:r>
+        <w:rPr>
+          <w:lang w:val="en-GB"/>
+        </w:rPr>
+        <w:t>)</w:t>
+      </w:r>
+    </w:p>
+    <w:p>
+      <w:pPr>
+        <w:rPr>
+          <w:lang w:val="en-GB"/>
+        </w:rPr>
+      </w:pPr>
+      <w:r>
+        <w:rPr>
+          <w:lang w:val="en-GB"/>
+        </w:rPr>
+        <w:t xml:space="preserve">This week worked on creating the editot for the ship, I have pieces clicking intogether. I also started to create assets by </w:t>
+      </w:r>
+      <w:r>
+        <w:rPr>
+          <w:lang w:val="en-GB"/>
+        </w:rPr>
+        <w:t>cutting</w:t>
+      </w:r>
+      <w:r>
+        <w:rPr>
+          <w:lang w:val="en-GB"/>
+        </w:rPr>
+        <w:t xml:space="preserve"> up images of ships so I can have different parts for each ship</w:t>
+      </w:r>
+    </w:p>
+    <w:p>
+      <w:pPr>
+        <w:rPr>
+          <w:lang w:val="en-GB"/>
+        </w:rPr>
+      </w:pPr>
+    </w:p>
+    <w:p>
+      <w:pPr>
+        <w:rPr>
+          <w:lang w:val="en-GB"/>
+        </w:rPr>
+      </w:pPr>
+      <w:r>
+        <w:rPr>
+          <w:lang w:val="en-GB"/>
+        </w:rPr>
+        <w:t xml:space="preserve">Week </w:t>
+      </w:r>
+      <w:r>
+        <w:rPr>
+          <w:lang w:val="en-GB"/>
+        </w:rPr>
+        <w:t>4</w:t>
+      </w:r>
+    </w:p>
+    <w:p>
+      <w:pPr>
+        <w:rPr>
+          <w:lang w:val="en-GB"/>
+        </w:rPr>
+      </w:pPr>
+      <w:r>
+        <w:rPr>
+          <w:lang w:val="en-GB"/>
+        </w:rPr>
+        <w:t xml:space="preserve">November </w:t>
+      </w:r>
+      <w:r>
+        <w:rPr>
+          <w:lang w:val="en-GB"/>
+        </w:rPr>
+        <w:t>5</w:t>
+      </w:r>
+      <w:r>
+        <w:rPr>
+          <w:vertAlign w:val="superscript"/>
+          <w:lang w:val="en-GB"/>
+        </w:rPr>
+        <w:t>th</w:t>
+      </w:r>
+      <w:r>
+        <w:rPr>
+          <w:lang w:val="en-GB"/>
+        </w:rPr>
+        <w:t>:</w:t>
+      </w:r>
+    </w:p>
+    <w:p>
+      <w:pPr>
+        <w:rPr>
+          <w:lang w:val="en-GB"/>
+        </w:rPr>
+      </w:pPr>
+      <w:r>
+        <w:rPr>
+          <w:lang w:val="en-GB"/>
+        </w:rPr>
+        <w:t>Got started om the parts library class, this is a library of all the ship parts that can be created. The UI editor is going to copy from this library when creating pieces</w:t>
+      </w:r>
+      <w:r>
+        <w:rPr>
+          <w:lang w:val="en-GB"/>
+        </w:rPr>
+        <w:t>.</w:t>
+      </w:r>
+    </w:p>
+    <w:p>
+      <w:pPr>
+        <w:rPr>
+          <w:lang w:val="en-GB"/>
+        </w:rPr>
+      </w:pPr>
+    </w:p>
+    <w:p>
+      <w:pPr>
+        <w:rPr>
+          <w:lang w:val="en-GB"/>
+        </w:rPr>
+      </w:pPr>
+      <w:r>
+        <w:rPr>
+          <w:lang w:val="en-GB"/>
+        </w:rPr>
+        <w:t>November 6</w:t>
+      </w:r>
+      <w:r>
+        <w:rPr>
+          <w:vertAlign w:val="superscript"/>
+          <w:lang w:val="en-GB"/>
+        </w:rPr>
+        <w:t>th</w:t>
+      </w:r>
+      <w:r>
+        <w:rPr>
+          <w:lang w:val="en-GB"/>
+        </w:rPr>
+        <w:t>:</w:t>
+      </w:r>
+    </w:p>
+    <w:p>
+      <w:pPr>
+        <w:rPr>
+          <w:lang w:val="en-GB"/>
+        </w:rPr>
+      </w:pPr>
+      <w:r>
+        <w:rPr>
+          <w:lang w:val="en-GB"/>
+        </w:rPr>
+        <w:t>Work on part library and the beginning of the UI</w:t>
+      </w:r>
+      <w:r>
+        <w:rPr>
+          <w:lang w:val="en-GB"/>
+        </w:rPr>
+        <w:t>.</w:t>
+      </w:r>
+    </w:p>
+    <w:p>
+      <w:pPr>
+        <w:rPr>
+          <w:lang w:val="en-GB"/>
+        </w:rPr>
+      </w:pPr>
+    </w:p>
+    <w:p>
+      <w:pPr>
+        <w:rPr>
+          <w:lang w:val="en-GB"/>
+        </w:rPr>
+      </w:pPr>
+      <w:r>
+        <w:rPr>
+          <w:lang w:val="en-GB"/>
+        </w:rPr>
+        <w:t xml:space="preserve">November </w:t>
+      </w:r>
+      <w:r>
+        <w:rPr>
+          <w:lang w:val="en-GB"/>
+        </w:rPr>
+        <w:t>12</w:t>
+      </w:r>
+      <w:r>
+        <w:rPr>
+          <w:vertAlign w:val="superscript"/>
+          <w:lang w:val="en-GB"/>
+        </w:rPr>
+        <w:t>th</w:t>
+      </w:r>
+      <w:r>
+        <w:rPr>
+          <w:lang w:val="en-GB"/>
+        </w:rPr>
+        <w:t>:</w:t>
+      </w:r>
+    </w:p>
+    <w:p>
+      <w:pPr>
+        <w:rPr>
+          <w:lang w:val="en-GB"/>
+        </w:rPr>
+      </w:pPr>
+      <w:r>
+        <w:rPr>
+          <w:lang w:val="en-GB"/>
+        </w:rPr>
+        <w:t xml:space="preserve">Got you Ui </w:t>
+      </w:r>
+      <w:r>
+        <w:rPr>
+          <w:lang w:val="en-GB"/>
+        </w:rPr>
+        <w:t xml:space="preserve">visually </w:t>
+      </w:r>
+      <w:r>
+        <w:rPr>
+          <w:lang w:val="en-GB"/>
+        </w:rPr>
+        <w:t xml:space="preserve">Set up for editor scene and how it would extract ship parts from the </w:t>
+      </w:r>
+      <w:r>
+        <w:rPr>
+          <w:lang w:val="en-GB"/>
+        </w:rPr>
+        <w:t xml:space="preserve">parts </w:t>
+      </w:r>
+      <w:r>
+        <w:rPr>
+          <w:lang w:val="en-GB"/>
+        </w:rPr>
+        <w:t>library</w:t>
+      </w:r>
+      <w:r>
+        <w:rPr>
+          <w:lang w:val="en-GB"/>
+        </w:rPr>
+        <w:t xml:space="preserve">. Which is a singleton class I made that constructs each ship part. </w:t>
+      </w:r>
+      <w:r>
+        <w:rPr>
+          <w:lang w:val="en-GB"/>
+        </w:rPr>
+        <w:t>UI still not functional, can flick through the different tabs but no contents</w:t>
+      </w:r>
+    </w:p>
+    <w:p>
+      <w:pPr>
+        <w:rPr>
+          <w:lang w:val="en-GB"/>
+        </w:rPr>
+      </w:pPr>
+    </w:p>
+    <w:p>
+      <w:pPr>
+        <w:rPr>
+          <w:lang w:val="en-GB"/>
+        </w:rPr>
+      </w:pPr>
+      <w:r>
+        <w:rPr>
+          <w:lang w:val="en-GB"/>
+        </w:rPr>
+        <w:t xml:space="preserve">Week 5 </w:t>
+      </w:r>
+    </w:p>
+    <w:p>
+      <w:pPr>
+        <w:rPr>
+          <w:lang w:val="en-GB"/>
+        </w:rPr>
+      </w:pPr>
+      <w:r>
+        <w:rPr>
+          <w:lang w:val="en-GB"/>
+        </w:rPr>
+        <w:t>November 12</w:t>
+      </w:r>
+      <w:r>
+        <w:rPr>
+          <w:vertAlign w:val="superscript"/>
+          <w:lang w:val="en-GB"/>
+        </w:rPr>
+        <w:t>th</w:t>
+      </w:r>
+      <w:r>
+        <w:rPr>
+          <w:lang w:val="en-GB"/>
+        </w:rPr>
+        <w:t xml:space="preserve"> :</w:t>
+      </w:r>
+    </w:p>
+    <w:p>
+      <w:pPr>
+        <w:rPr>
+          <w:lang w:val="en-GB"/>
+        </w:rPr>
+      </w:pPr>
+      <w:r>
+        <w:rPr>
+          <w:lang w:val="en-GB"/>
+        </w:rPr>
+        <w:t xml:space="preserve">Got the UI </w:t>
+      </w:r>
+      <w:r>
+        <w:rPr>
+          <w:lang w:val="en-GB"/>
+        </w:rPr>
+        <w:t>functions, has contents with user to grab from and construct a ship</w:t>
+      </w:r>
+      <w:r>
+        <w:rPr>
+          <w:lang w:val="en-GB"/>
+        </w:rPr>
+        <w:t>, and library</w:t>
+      </w:r>
+      <w:r>
+        <w:rPr>
+          <w:lang w:val="en-GB"/>
+        </w:rPr>
+        <w:t xml:space="preserve"> is</w:t>
+      </w:r>
+      <w:r>
+        <w:rPr>
+          <w:lang w:val="en-GB"/>
+        </w:rPr>
+        <w:t xml:space="preserve"> fully integrated</w:t>
+      </w:r>
+      <w:r>
+        <w:rPr>
+          <w:lang w:val="en-GB"/>
+        </w:rPr>
+        <w:t xml:space="preserve"> with editor to allow this to happ</w:t>
+      </w:r>
+      <w:r>
+        <w:rPr>
+          <w:lang w:val="en-GB"/>
+        </w:rPr>
+        <w:t>en</w:t>
+      </w:r>
+      <w:r>
+        <w:rPr>
+          <w:lang w:val="en-GB"/>
+        </w:rPr>
+        <w:t>.</w:t>
+      </w:r>
+    </w:p>
+    <w:p>
+      <w:pPr>
+        <w:rPr>
+          <w:lang w:val="en-GB"/>
+        </w:rPr>
+      </w:pPr>
+    </w:p>
+    <w:p>
+      <w:pPr>
+        <w:rPr>
+          <w:lang w:val="en-GB"/>
+        </w:rPr>
+      </w:pPr>
+      <w:r>
+        <w:rPr>
+          <w:lang w:val="en-GB"/>
+        </w:rPr>
+        <w:t>November 13</w:t>
+      </w:r>
+      <w:r>
+        <w:rPr>
+          <w:vertAlign w:val="superscript"/>
+          <w:lang w:val="en-GB"/>
+        </w:rPr>
+        <w:t>th</w:t>
+      </w:r>
+      <w:r>
+        <w:rPr>
+          <w:lang w:val="en-GB"/>
+        </w:rPr>
+        <w:t xml:space="preserve"> </w:t>
+      </w:r>
+    </w:p>
+    <w:p>
+      <w:pPr>
+        <w:rPr>
+          <w:lang w:val="en-GB"/>
+        </w:rPr>
+      </w:pPr>
+      <w:r>
+        <w:rPr>
+          <w:lang w:val="en-GB"/>
+        </w:rPr>
+        <w:t xml:space="preserve">Added Doxygen and </w:t>
+      </w:r>
+      <w:r>
+        <w:rPr>
+          <w:lang w:val="en-GB"/>
+        </w:rPr>
+        <w:t xml:space="preserve">moved game class functionality into the individual </w:t>
+      </w:r>
+      <w:r>
+        <w:rPr>
+          <w:lang w:val="en-GB"/>
+        </w:rPr>
+        <w:t xml:space="preserve">editor </w:t>
+      </w:r>
+      <w:r>
+        <w:rPr>
+          <w:lang w:val="en-GB"/>
+        </w:rPr>
+        <w:t>scene class, stuff like the update, render and process events.</w:t>
+      </w:r>
+    </w:p>
+    <w:p>
+      <w:pPr>
+        <w:rPr>
+          <w:lang w:val="en-GB"/>
+        </w:rPr>
+      </w:pPr>
+    </w:p>
+    <w:p>
+      <w:pPr>
+        <w:rPr>
+          <w:lang w:val="en-GB"/>
+        </w:rPr>
+      </w:pPr>
+      <w:r>
+        <w:rPr>
+          <w:lang w:val="en-GB"/>
+        </w:rPr>
+        <w:t>Novemeber 14</w:t>
+      </w:r>
+      <w:r>
+        <w:rPr>
+          <w:vertAlign w:val="superscript"/>
+          <w:lang w:val="en-GB"/>
+        </w:rPr>
+        <w:t>th</w:t>
+      </w:r>
+      <w:r>
+        <w:rPr>
+          <w:lang w:val="en-GB"/>
+        </w:rPr>
+        <w:t xml:space="preserve"> </w:t>
+      </w:r>
+    </w:p>
+    <w:p>
+      <w:pPr>
+        <w:rPr>
+          <w:lang w:val="en-GB"/>
+        </w:rPr>
+      </w:pPr>
+      <w:r>
+        <w:rPr>
+          <w:lang w:val="en-GB"/>
+        </w:rPr>
+        <w:t xml:space="preserve">Worked on getting </w:t>
+      </w:r>
+      <w:r>
+        <w:rPr>
+          <w:lang w:val="en-GB"/>
+        </w:rPr>
+        <w:t>the scene Manager working so you can easily switch between scenes. Getting circular include issues so I am trying to figure out how to get ti to work. Reason I am getting circular include issuers is because I want the scene Manager to have an instance of the current scene and I want the scene to have access to the scene manager so it is easier to switch to a new scene from within the scene</w:t>
+      </w:r>
+    </w:p>
+    <w:p>
+      <w:pPr>
+        <w:rPr>
+          <w:lang w:val="en-GB"/>
+        </w:rPr>
+      </w:pPr>
+    </w:p>
+    <w:p>
+      <w:pPr>
+        <w:rPr>
+          <w:lang w:val="en-GB"/>
+        </w:rPr>
+      </w:pPr>
+    </w:p>
+    <w:p>
+      <w:pPr>
+        <w:rPr>
+          <w:lang w:val="en-GB"/>
+        </w:rPr>
+      </w:pPr>
+      <w:r>
+        <w:rPr>
+          <w:lang w:val="en-GB"/>
+        </w:rPr>
+        <w:lastRenderedPageBreak/>
+        <w:t>Novemeber 15</w:t>
+      </w:r>
+      <w:r>
+        <w:rPr>
+          <w:vertAlign w:val="superscript"/>
+          <w:lang w:val="en-GB"/>
+        </w:rPr>
+        <w:t>th</w:t>
+      </w:r>
+      <w:r>
+        <w:rPr>
+          <w:lang w:val="en-GB"/>
+        </w:rPr>
+        <w:t>:</w:t>
+      </w:r>
+    </w:p>
+    <w:p>
+      <w:pPr>
+        <w:rPr>
+          <w:lang w:val="en-GB"/>
+        </w:rPr>
+      </w:pPr>
+      <w:r>
+        <w:rPr>
+          <w:lang w:val="en-GB"/>
+        </w:rPr>
+        <w:t>Got the scene manager to to work with inheritance, where the base class Scene holdes a variable of Scene, which is the derived class, which will also have a member variable of Scene which is the Scenemangage so it can be changed within the scene. This need to be changed as it is over complicate.</w:t>
+      </w:r>
+    </w:p>
+    <w:p>
+      <w:pPr>
+        <w:rPr>
+          <w:lang w:val="en-GB"/>
+        </w:rPr>
+      </w:pPr>
+    </w:p>
+    <w:p>
+      <w:pPr>
+        <w:rPr>
+          <w:lang w:val="en-GB"/>
+        </w:rPr>
+      </w:pPr>
+    </w:p>
+    <w:p>
+      <w:pPr>
+        <w:rPr>
+          <w:lang w:val="en-GB"/>
+        </w:rPr>
+      </w:pPr>
+    </w:p>
+    <w:p>
+      <w:pPr>
+        <w:rPr>
+          <w:lang w:val="en-GB"/>
+        </w:rPr>
+      </w:pPr>
+    </w:p>
+    <w:p>
+      <w:pPr>
+        <w:rPr>
+          <w:lang w:val="en-GB"/>
+        </w:rPr>
+      </w:pPr>
     </w:p>
     <w:p>
       <w:pPr>

</xml_diff>

<commit_message>
Started work on how I will transition from Editor to gameplay
</commit_message>
<xml_diff>
--- a/Diary.docx
+++ b/Diary.docx
@@ -1,6 +1,6 @@
 
 <file path=word/document.xml><?xml version="1.0" encoding="utf-8"?>
-<w:document xmlns:wpc="http://schemas.microsoft.com/office/word/2010/wordprocessingCanvas" xmlns:cx="http://schemas.microsoft.com/office/drawing/2014/chartex" xmlns:cx1="http://schemas.microsoft.com/office/drawing/2015/9/8/chartex" xmlns:cx2="http://schemas.microsoft.com/office/drawing/2015/10/21/chartex" xmlns:cx3="http://schemas.microsoft.com/office/drawing/2016/5/9/chartex" xmlns:cx4="http://schemas.microsoft.com/office/drawing/2016/5/10/chartex" xmlns:cx5="http://schemas.microsoft.com/office/drawing/2016/5/11/chartex" xmlns:cx6="http://schemas.microsoft.com/office/drawing/2016/5/12/chartex" xmlns:cx7="http://schemas.microsoft.com/office/drawing/2016/5/13/chartex" xmlns:cx8="http://schemas.microsoft.com/office/drawing/2016/5/14/chartex" xmlns:mc="http://schemas.openxmlformats.org/markup-compatibility/2006" xmlns:aink="http://schemas.microsoft.com/office/drawing/2016/ink" xmlns:am3d="http://schemas.microsoft.com/office/drawing/2017/model3d" xmlns:o="urn:schemas-microsoft-com:office:office" xmlns:r="http://schemas.openxmlformats.org/officeDocument/2006/relationships" xmlns:m="http://schemas.openxmlformats.org/officeDocument/2006/math" xmlns:v="urn:schemas-microsoft-com:vml" xmlns:wp14="http://schemas.microsoft.com/office/word/2010/wordprocessingDrawing" xmlns:wp="http://schemas.openxmlformats.org/drawingml/2006/wordprocessingDrawing" xmlns:w10="urn:schemas-microsoft-com:office:word" xmlns:w="http://schemas.openxmlformats.org/wordprocessingml/2006/main" xmlns:w14="http://schemas.microsoft.com/office/word/2010/wordml" xmlns:w15="http://schemas.microsoft.com/office/word/2012/wordml" xmlns:w16cex="http://schemas.microsoft.com/office/word/2018/wordml/cex" xmlns:w16cid="http://schemas.microsoft.com/office/word/2016/wordml/cid" xmlns:w16="http://schemas.microsoft.com/office/word/2018/wordml" xmlns:w16sdtdh="http://schemas.microsoft.com/office/word/2020/wordml/sdtdatahash" xmlns:w16se="http://schemas.microsoft.com/office/word/2015/wordml/symex" xmlns:wpg="http://schemas.microsoft.com/office/word/2010/wordprocessingGroup" xmlns:wpi="http://schemas.microsoft.com/office/word/2010/wordprocessingInk" xmlns:wne="http://schemas.microsoft.com/office/word/2006/wordml" xmlns:wps="http://schemas.microsoft.com/office/word/2010/wordprocessingShape" mc:Ignorable="w14 w15 w16se w16cid w16 w16cex w16sdtdh wp14">
+<w:document xmlns:wpc="http://schemas.microsoft.com/office/word/2010/wordprocessingCanvas" xmlns:cx="http://schemas.microsoft.com/office/drawing/2014/chartex" xmlns:cx1="http://schemas.microsoft.com/office/drawing/2015/9/8/chartex" xmlns:cx2="http://schemas.microsoft.com/office/drawing/2015/10/21/chartex" xmlns:cx3="http://schemas.microsoft.com/office/drawing/2016/5/9/chartex" xmlns:cx4="http://schemas.microsoft.com/office/drawing/2016/5/10/chartex" xmlns:cx5="http://schemas.microsoft.com/office/drawing/2016/5/11/chartex" xmlns:cx6="http://schemas.microsoft.com/office/drawing/2016/5/12/chartex" xmlns:cx7="http://schemas.microsoft.com/office/drawing/2016/5/13/chartex" xmlns:cx8="http://schemas.microsoft.com/office/drawing/2016/5/14/chartex" xmlns:mc="http://schemas.openxmlformats.org/markup-compatibility/2006" xmlns:aink="http://schemas.microsoft.com/office/drawing/2016/ink" xmlns:am3d="http://schemas.microsoft.com/office/drawing/2017/model3d" xmlns:o="urn:schemas-microsoft-com:office:office" xmlns:oel="http://schemas.microsoft.com/office/2019/extlst" xmlns:r="http://schemas.openxmlformats.org/officeDocument/2006/relationships" xmlns:m="http://schemas.openxmlformats.org/officeDocument/2006/math" xmlns:v="urn:schemas-microsoft-com:vml" xmlns:wp14="http://schemas.microsoft.com/office/word/2010/wordprocessingDrawing" xmlns:wp="http://schemas.openxmlformats.org/drawingml/2006/wordprocessingDrawing" xmlns:w10="urn:schemas-microsoft-com:office:word" xmlns:w="http://schemas.openxmlformats.org/wordprocessingml/2006/main" xmlns:w14="http://schemas.microsoft.com/office/word/2010/wordml" xmlns:w15="http://schemas.microsoft.com/office/word/2012/wordml" xmlns:w16cex="http://schemas.microsoft.com/office/word/2018/wordml/cex" xmlns:w16cid="http://schemas.microsoft.com/office/word/2016/wordml/cid" xmlns:w16="http://schemas.microsoft.com/office/word/2018/wordml" xmlns:w16du="http://schemas.microsoft.com/office/word/2023/wordml/word16du" xmlns:w16sdtdh="http://schemas.microsoft.com/office/word/2020/wordml/sdtdatahash" xmlns:w16se="http://schemas.microsoft.com/office/word/2015/wordml/symex" xmlns:wpg="http://schemas.microsoft.com/office/word/2010/wordprocessingGroup" xmlns:wpi="http://schemas.microsoft.com/office/word/2010/wordprocessingInk" xmlns:wne="http://schemas.microsoft.com/office/word/2006/wordml" xmlns:wps="http://schemas.microsoft.com/office/word/2010/wordprocessingShape" mc:Ignorable="w14 w15 w16se w16cid w16 w16cex w16sdtdh w16du wp14">
   <w:body>
     <w:p>
       <w:pPr>
@@ -254,19 +254,7 @@
           <w:lang w:val="en-GB"/>
         </w:rPr>
         <w:lastRenderedPageBreak/>
-        <w:t xml:space="preserve">Week 3 ( </w:t>
-      </w:r>
-      <w:r>
-        <w:rPr>
-          <w:lang w:val="en-GB"/>
-        </w:rPr>
-        <w:t>31/10/2024</w:t>
-      </w:r>
-      <w:r>
-        <w:rPr>
-          <w:lang w:val="en-GB"/>
-        </w:rPr>
-        <w:t>)</w:t>
+        <w:t>Week 3 ( 31/10/2024)</w:t>
       </w:r>
     </w:p>
     <w:p>
@@ -330,13 +318,117 @@
         <w:rPr>
           <w:lang w:val="en-GB"/>
         </w:rPr>
+        <w:t>November 5</w:t>
+      </w:r>
+      <w:r>
+        <w:rPr>
+          <w:vertAlign w:val="superscript"/>
+          <w:lang w:val="en-GB"/>
+        </w:rPr>
+        <w:t>th</w:t>
+      </w:r>
+      <w:r>
+        <w:rPr>
+          <w:lang w:val="en-GB"/>
+        </w:rPr>
+        <w:t>:</w:t>
+      </w:r>
+    </w:p>
+    <w:p>
+      <w:pPr>
+        <w:rPr>
+          <w:lang w:val="en-GB"/>
+        </w:rPr>
+      </w:pPr>
+      <w:r>
+        <w:rPr>
+          <w:lang w:val="en-GB"/>
+        </w:rPr>
+        <w:t>Got started om the parts library class, this is a library of all the ship parts that can be created. The UI editor is going to copy from this library when creating pieces</w:t>
+      </w:r>
+      <w:r>
+        <w:rPr>
+          <w:lang w:val="en-GB"/>
+        </w:rPr>
+        <w:t>.</w:t>
+      </w:r>
+    </w:p>
+    <w:p>
+      <w:pPr>
+        <w:rPr>
+          <w:lang w:val="en-GB"/>
+        </w:rPr>
+      </w:pPr>
+    </w:p>
+    <w:p>
+      <w:pPr>
+        <w:rPr>
+          <w:lang w:val="en-GB"/>
+        </w:rPr>
+      </w:pPr>
+      <w:r>
+        <w:rPr>
+          <w:lang w:val="en-GB"/>
+        </w:rPr>
+        <w:t>November 6</w:t>
+      </w:r>
+      <w:r>
+        <w:rPr>
+          <w:vertAlign w:val="superscript"/>
+          <w:lang w:val="en-GB"/>
+        </w:rPr>
+        <w:t>th</w:t>
+      </w:r>
+      <w:r>
+        <w:rPr>
+          <w:lang w:val="en-GB"/>
+        </w:rPr>
+        <w:t>:</w:t>
+      </w:r>
+    </w:p>
+    <w:p>
+      <w:pPr>
+        <w:rPr>
+          <w:lang w:val="en-GB"/>
+        </w:rPr>
+      </w:pPr>
+      <w:r>
+        <w:rPr>
+          <w:lang w:val="en-GB"/>
+        </w:rPr>
+        <w:t>Work on part library and the beginning of the UI</w:t>
+      </w:r>
+      <w:r>
+        <w:rPr>
+          <w:lang w:val="en-GB"/>
+        </w:rPr>
+        <w:t>.</w:t>
+      </w:r>
+    </w:p>
+    <w:p>
+      <w:pPr>
+        <w:rPr>
+          <w:lang w:val="en-GB"/>
+        </w:rPr>
+      </w:pPr>
+    </w:p>
+    <w:p>
+      <w:pPr>
+        <w:rPr>
+          <w:lang w:val="en-GB"/>
+        </w:rPr>
+      </w:pPr>
+      <w:r>
+        <w:rPr>
+          <w:lang w:val="en-GB"/>
+        </w:rPr>
         <w:t xml:space="preserve">November </w:t>
       </w:r>
       <w:r>
         <w:rPr>
           <w:lang w:val="en-GB"/>
         </w:rPr>
-        <w:t>5</w:t>
+        <w:t>12</w:t>
       </w:r>
       <w:r>
         <w:rPr>
@@ -362,7 +454,138 @@
         <w:rPr>
           <w:lang w:val="en-GB"/>
         </w:rPr>
-        <w:t>Got started om the parts library class, this is a library of all the ship parts that can be created. The UI editor is going to copy from this library when creating pieces</w:t>
+        <w:t xml:space="preserve">Got you Ui </w:t>
+      </w:r>
+      <w:r>
+        <w:rPr>
+          <w:lang w:val="en-GB"/>
+        </w:rPr>
+        <w:t xml:space="preserve">visually </w:t>
+      </w:r>
+      <w:r>
+        <w:rPr>
+          <w:lang w:val="en-GB"/>
+        </w:rPr>
+        <w:t xml:space="preserve">Set up for editor scene and how it would extract ship parts from the </w:t>
+      </w:r>
+      <w:r>
+        <w:rPr>
+          <w:lang w:val="en-GB"/>
+        </w:rPr>
+        <w:t xml:space="preserve">parts </w:t>
+      </w:r>
+      <w:r>
+        <w:rPr>
+          <w:lang w:val="en-GB"/>
+        </w:rPr>
+        <w:t>library</w:t>
+      </w:r>
+      <w:r>
+        <w:rPr>
+          <w:lang w:val="en-GB"/>
+        </w:rPr>
+        <w:t xml:space="preserve">. Which is a singleton class I made that constructs each ship part. </w:t>
+      </w:r>
+      <w:r>
+        <w:rPr>
+          <w:lang w:val="en-GB"/>
+        </w:rPr>
+        <w:t>UI still not functional, can flick through the different tabs but no contents</w:t>
+      </w:r>
+    </w:p>
+    <w:p>
+      <w:pPr>
+        <w:rPr>
+          <w:lang w:val="en-GB"/>
+        </w:rPr>
+      </w:pPr>
+    </w:p>
+    <w:p>
+      <w:pPr>
+        <w:rPr>
+          <w:lang w:val="en-GB"/>
+        </w:rPr>
+      </w:pPr>
+      <w:r>
+        <w:rPr>
+          <w:lang w:val="en-GB"/>
+        </w:rPr>
+        <w:t xml:space="preserve">Week 5 </w:t>
+      </w:r>
+    </w:p>
+    <w:p>
+      <w:pPr>
+        <w:rPr>
+          <w:lang w:val="en-GB"/>
+        </w:rPr>
+      </w:pPr>
+      <w:r>
+        <w:rPr>
+          <w:lang w:val="en-GB"/>
+        </w:rPr>
+        <w:t>November 12</w:t>
+      </w:r>
+      <w:r>
+        <w:rPr>
+          <w:vertAlign w:val="superscript"/>
+          <w:lang w:val="en-GB"/>
+        </w:rPr>
+        <w:t>th</w:t>
+      </w:r>
+      <w:r>
+        <w:rPr>
+          <w:lang w:val="en-GB"/>
+        </w:rPr>
+        <w:t xml:space="preserve"> :</w:t>
+      </w:r>
+    </w:p>
+    <w:p>
+      <w:pPr>
+        <w:rPr>
+          <w:lang w:val="en-GB"/>
+        </w:rPr>
+      </w:pPr>
+      <w:r>
+        <w:rPr>
+          <w:lang w:val="en-GB"/>
+        </w:rPr>
+        <w:t xml:space="preserve">Got the UI </w:t>
+      </w:r>
+      <w:r>
+        <w:rPr>
+          <w:lang w:val="en-GB"/>
+        </w:rPr>
+        <w:t>functions, has contents with user to grab from and construct a ship</w:t>
+      </w:r>
+      <w:r>
+        <w:rPr>
+          <w:lang w:val="en-GB"/>
+        </w:rPr>
+        <w:t>, and library</w:t>
+      </w:r>
+      <w:r>
+        <w:rPr>
+          <w:lang w:val="en-GB"/>
+        </w:rPr>
+        <w:t xml:space="preserve"> is</w:t>
+      </w:r>
+      <w:r>
+        <w:rPr>
+          <w:lang w:val="en-GB"/>
+        </w:rPr>
+        <w:t xml:space="preserve"> fully integrated</w:t>
+      </w:r>
+      <w:r>
+        <w:rPr>
+          <w:lang w:val="en-GB"/>
+        </w:rPr>
+        <w:t xml:space="preserve"> with editor to allow this to happ</w:t>
+      </w:r>
+      <w:r>
+        <w:rPr>
+          <w:lang w:val="en-GB"/>
+        </w:rPr>
+        <w:t>en</w:t>
       </w:r>
       <w:r>
         <w:rPr>
@@ -388,7 +611,7 @@
         <w:rPr>
           <w:lang w:val="en-GB"/>
         </w:rPr>
-        <w:t>November 6</w:t>
+        <w:t>November 13</w:t>
       </w:r>
       <w:r>
         <w:rPr>
@@ -401,247 +624,6 @@
         <w:rPr>
           <w:lang w:val="en-GB"/>
         </w:rPr>
-        <w:t>:</w:t>
-      </w:r>
-    </w:p>
-    <w:p>
-      <w:pPr>
-        <w:rPr>
-          <w:lang w:val="en-GB"/>
-        </w:rPr>
-      </w:pPr>
-      <w:r>
-        <w:rPr>
-          <w:lang w:val="en-GB"/>
-        </w:rPr>
-        <w:t>Work on part library and the beginning of the UI</w:t>
-      </w:r>
-      <w:r>
-        <w:rPr>
-          <w:lang w:val="en-GB"/>
-        </w:rPr>
-        <w:t>.</w:t>
-      </w:r>
-    </w:p>
-    <w:p>
-      <w:pPr>
-        <w:rPr>
-          <w:lang w:val="en-GB"/>
-        </w:rPr>
-      </w:pPr>
-    </w:p>
-    <w:p>
-      <w:pPr>
-        <w:rPr>
-          <w:lang w:val="en-GB"/>
-        </w:rPr>
-      </w:pPr>
-      <w:r>
-        <w:rPr>
-          <w:lang w:val="en-GB"/>
-        </w:rPr>
-        <w:t xml:space="preserve">November </w:t>
-      </w:r>
-      <w:r>
-        <w:rPr>
-          <w:lang w:val="en-GB"/>
-        </w:rPr>
-        <w:t>12</w:t>
-      </w:r>
-      <w:r>
-        <w:rPr>
-          <w:vertAlign w:val="superscript"/>
-          <w:lang w:val="en-GB"/>
-        </w:rPr>
-        <w:t>th</w:t>
-      </w:r>
-      <w:r>
-        <w:rPr>
-          <w:lang w:val="en-GB"/>
-        </w:rPr>
-        <w:t>:</w:t>
-      </w:r>
-    </w:p>
-    <w:p>
-      <w:pPr>
-        <w:rPr>
-          <w:lang w:val="en-GB"/>
-        </w:rPr>
-      </w:pPr>
-      <w:r>
-        <w:rPr>
-          <w:lang w:val="en-GB"/>
-        </w:rPr>
-        <w:t xml:space="preserve">Got you Ui </w:t>
-      </w:r>
-      <w:r>
-        <w:rPr>
-          <w:lang w:val="en-GB"/>
-        </w:rPr>
-        <w:t xml:space="preserve">visually </w:t>
-      </w:r>
-      <w:r>
-        <w:rPr>
-          <w:lang w:val="en-GB"/>
-        </w:rPr>
-        <w:t xml:space="preserve">Set up for editor scene and how it would extract ship parts from the </w:t>
-      </w:r>
-      <w:r>
-        <w:rPr>
-          <w:lang w:val="en-GB"/>
-        </w:rPr>
-        <w:t xml:space="preserve">parts </w:t>
-      </w:r>
-      <w:r>
-        <w:rPr>
-          <w:lang w:val="en-GB"/>
-        </w:rPr>
-        <w:t>library</w:t>
-      </w:r>
-      <w:r>
-        <w:rPr>
-          <w:lang w:val="en-GB"/>
-        </w:rPr>
-        <w:t xml:space="preserve">. Which is a singleton class I made that constructs each ship part. </w:t>
-      </w:r>
-      <w:r>
-        <w:rPr>
-          <w:lang w:val="en-GB"/>
-        </w:rPr>
-        <w:t>UI still not functional, can flick through the different tabs but no contents</w:t>
-      </w:r>
-    </w:p>
-    <w:p>
-      <w:pPr>
-        <w:rPr>
-          <w:lang w:val="en-GB"/>
-        </w:rPr>
-      </w:pPr>
-    </w:p>
-    <w:p>
-      <w:pPr>
-        <w:rPr>
-          <w:lang w:val="en-GB"/>
-        </w:rPr>
-      </w:pPr>
-      <w:r>
-        <w:rPr>
-          <w:lang w:val="en-GB"/>
-        </w:rPr>
-        <w:t xml:space="preserve">Week 5 </w:t>
-      </w:r>
-    </w:p>
-    <w:p>
-      <w:pPr>
-        <w:rPr>
-          <w:lang w:val="en-GB"/>
-        </w:rPr>
-      </w:pPr>
-      <w:r>
-        <w:rPr>
-          <w:lang w:val="en-GB"/>
-        </w:rPr>
-        <w:t>November 12</w:t>
-      </w:r>
-      <w:r>
-        <w:rPr>
-          <w:vertAlign w:val="superscript"/>
-          <w:lang w:val="en-GB"/>
-        </w:rPr>
-        <w:t>th</w:t>
-      </w:r>
-      <w:r>
-        <w:rPr>
-          <w:lang w:val="en-GB"/>
-        </w:rPr>
-        <w:t xml:space="preserve"> :</w:t>
-      </w:r>
-    </w:p>
-    <w:p>
-      <w:pPr>
-        <w:rPr>
-          <w:lang w:val="en-GB"/>
-        </w:rPr>
-      </w:pPr>
-      <w:r>
-        <w:rPr>
-          <w:lang w:val="en-GB"/>
-        </w:rPr>
-        <w:t xml:space="preserve">Got the UI </w:t>
-      </w:r>
-      <w:r>
-        <w:rPr>
-          <w:lang w:val="en-GB"/>
-        </w:rPr>
-        <w:t>functions, has contents with user to grab from and construct a ship</w:t>
-      </w:r>
-      <w:r>
-        <w:rPr>
-          <w:lang w:val="en-GB"/>
-        </w:rPr>
-        <w:t>, and library</w:t>
-      </w:r>
-      <w:r>
-        <w:rPr>
-          <w:lang w:val="en-GB"/>
-        </w:rPr>
-        <w:t xml:space="preserve"> is</w:t>
-      </w:r>
-      <w:r>
-        <w:rPr>
-          <w:lang w:val="en-GB"/>
-        </w:rPr>
-        <w:t xml:space="preserve"> fully integrated</w:t>
-      </w:r>
-      <w:r>
-        <w:rPr>
-          <w:lang w:val="en-GB"/>
-        </w:rPr>
-        <w:t xml:space="preserve"> with editor to allow this to happ</w:t>
-      </w:r>
-      <w:r>
-        <w:rPr>
-          <w:lang w:val="en-GB"/>
-        </w:rPr>
-        <w:t>en</w:t>
-      </w:r>
-      <w:r>
-        <w:rPr>
-          <w:lang w:val="en-GB"/>
-        </w:rPr>
-        <w:t>.</w:t>
-      </w:r>
-    </w:p>
-    <w:p>
-      <w:pPr>
-        <w:rPr>
-          <w:lang w:val="en-GB"/>
-        </w:rPr>
-      </w:pPr>
-    </w:p>
-    <w:p>
-      <w:pPr>
-        <w:rPr>
-          <w:lang w:val="en-GB"/>
-        </w:rPr>
-      </w:pPr>
-      <w:r>
-        <w:rPr>
-          <w:lang w:val="en-GB"/>
-        </w:rPr>
-        <w:t>November 13</w:t>
-      </w:r>
-      <w:r>
-        <w:rPr>
-          <w:vertAlign w:val="superscript"/>
-          <w:lang w:val="en-GB"/>
-        </w:rPr>
-        <w:t>th</w:t>
-      </w:r>
-      <w:r>
-        <w:rPr>
-          <w:lang w:val="en-GB"/>
-        </w:rPr>
         <w:t xml:space="preserve"> </w:t>
       </w:r>
     </w:p>
@@ -661,19 +643,7 @@
         <w:rPr>
           <w:lang w:val="en-GB"/>
         </w:rPr>
-        <w:t xml:space="preserve">moved game class functionality into the individual </w:t>
-      </w:r>
-      <w:r>
-        <w:rPr>
-          <w:lang w:val="en-GB"/>
-        </w:rPr>
-        <w:t xml:space="preserve">editor </w:t>
-      </w:r>
-      <w:r>
-        <w:rPr>
-          <w:lang w:val="en-GB"/>
-        </w:rPr>
-        <w:t>scene class, stuff like the update, render and process events.</w:t>
+        <w:t>moved game class functionality into the individual editor scene class, stuff like the update, render and process events.</w:t>
       </w:r>
     </w:p>
     <w:p>
@@ -779,7 +749,121 @@
         <w:rPr>
           <w:lang w:val="en-GB"/>
         </w:rPr>
-        <w:t>Got the scene manager to to work with inheritance, where the base class Scene holdes a variable of Scene, which is the derived class, which will also have a member variable of Scene which is the Scenemangage so it can be changed within the scene. This need to be changed as it is over complicate.</w:t>
+        <w:t>Got the scene manager to to work with inheritance, where the base class Scene holdes a variable of Scene, which is the derived class, which will also have a member variable of Scene which is the Scene</w:t>
+      </w:r>
+      <w:r>
+        <w:rPr>
+          <w:lang w:val="en-GB"/>
+        </w:rPr>
+        <w:t xml:space="preserve"> manager</w:t>
+      </w:r>
+      <w:r>
+        <w:rPr>
+          <w:lang w:val="en-GB"/>
+        </w:rPr>
+        <w:t xml:space="preserve"> so it can be changed within the scene. This need to be changed as it is over complicate.</w:t>
+      </w:r>
+    </w:p>
+    <w:p>
+      <w:pPr>
+        <w:rPr>
+          <w:lang w:val="en-GB"/>
+        </w:rPr>
+      </w:pPr>
+    </w:p>
+    <w:p>
+      <w:pPr>
+        <w:rPr>
+          <w:lang w:val="en-GB"/>
+        </w:rPr>
+      </w:pPr>
+      <w:r>
+        <w:rPr>
+          <w:lang w:val="en-GB"/>
+        </w:rPr>
+        <w:t>Week 6:</w:t>
+      </w:r>
+    </w:p>
+    <w:p>
+      <w:pPr>
+        <w:rPr>
+          <w:lang w:val="en-GB"/>
+        </w:rPr>
+      </w:pPr>
+    </w:p>
+    <w:p>
+      <w:pPr>
+        <w:rPr>
+          <w:lang w:val="en-GB"/>
+        </w:rPr>
+      </w:pPr>
+      <w:r>
+        <w:rPr>
+          <w:lang w:val="en-GB"/>
+        </w:rPr>
+        <w:t>November 16</w:t>
+      </w:r>
+      <w:r>
+        <w:rPr>
+          <w:vertAlign w:val="superscript"/>
+          <w:lang w:val="en-GB"/>
+        </w:rPr>
+        <w:t>th</w:t>
+      </w:r>
+      <w:r>
+        <w:rPr>
+          <w:lang w:val="en-GB"/>
+        </w:rPr>
+        <w:t>:</w:t>
+      </w:r>
+    </w:p>
+    <w:p>
+      <w:pPr>
+        <w:rPr>
+          <w:lang w:val="en-GB"/>
+        </w:rPr>
+      </w:pPr>
+      <w:r>
+        <w:t xml:space="preserve">Got Rid of messy inheritance I had for the </w:t>
+      </w:r>
+      <w:r>
+        <w:t xml:space="preserve">scene </w:t>
+      </w:r>
+      <w:r>
+        <w:t xml:space="preserve">manager and made it a seperate class, which holds a scene, which gets swapped out, indicated by </w:t>
+      </w:r>
+      <w:r>
+        <w:t>Enums</w:t>
+      </w:r>
+      <w:r>
+        <w:t>.</w:t>
+      </w:r>
+      <w:r>
+        <w:t xml:space="preserve"> </w:t>
+      </w:r>
+      <w:r>
+        <w:t xml:space="preserve">Made a base UI class which </w:t>
+      </w:r>
+      <w:r>
+        <w:t>can</w:t>
+      </w:r>
+      <w:r>
+        <w:t xml:space="preserve"> </w:t>
+      </w:r>
+      <w:r>
+        <w:t>create</w:t>
+      </w:r>
+      <w:r>
+        <w:t xml:space="preserve"> text boxed for pieces of text and screen borders derived UI class</w:t>
+      </w:r>
+      <w:r>
+        <w:t>es. Which will be different for each Scene</w:t>
+      </w:r>
+      <w:r>
+        <w:t>.</w:t>
+      </w:r>
+      <w:r>
+        <w:t xml:space="preserve"> Started work on how I will transition from Editor to gameplay.</w:t>
       </w:r>
     </w:p>
     <w:p>
@@ -835,7 +919,7 @@
 </file>
 
 <file path=word/styles.xml><?xml version="1.0" encoding="utf-8"?>
-<w:styles xmlns:mc="http://schemas.openxmlformats.org/markup-compatibility/2006" xmlns:r="http://schemas.openxmlformats.org/officeDocument/2006/relationships" xmlns:w="http://schemas.openxmlformats.org/wordprocessingml/2006/main" xmlns:w14="http://schemas.microsoft.com/office/word/2010/wordml" xmlns:w15="http://schemas.microsoft.com/office/word/2012/wordml" xmlns:w16cex="http://schemas.microsoft.com/office/word/2018/wordml/cex" xmlns:w16cid="http://schemas.microsoft.com/office/word/2016/wordml/cid" xmlns:w16="http://schemas.microsoft.com/office/word/2018/wordml" xmlns:w16sdtdh="http://schemas.microsoft.com/office/word/2020/wordml/sdtdatahash" xmlns:w16se="http://schemas.microsoft.com/office/word/2015/wordml/symex" mc:Ignorable="w14 w15 w16se w16cid w16 w16cex w16sdtdh">
+<w:styles xmlns:mc="http://schemas.openxmlformats.org/markup-compatibility/2006" xmlns:r="http://schemas.openxmlformats.org/officeDocument/2006/relationships" xmlns:w="http://schemas.openxmlformats.org/wordprocessingml/2006/main" xmlns:w14="http://schemas.microsoft.com/office/word/2010/wordml" xmlns:w15="http://schemas.microsoft.com/office/word/2012/wordml" xmlns:w16cex="http://schemas.microsoft.com/office/word/2018/wordml/cex" xmlns:w16cid="http://schemas.microsoft.com/office/word/2016/wordml/cid" xmlns:w16="http://schemas.microsoft.com/office/word/2018/wordml" xmlns:w16du="http://schemas.microsoft.com/office/word/2023/wordml/word16du" xmlns:w16sdtdh="http://schemas.microsoft.com/office/word/2020/wordml/sdtdatahash" xmlns:w16se="http://schemas.microsoft.com/office/word/2015/wordml/symex" mc:Ignorable="w14 w15 w16se w16cid w16 w16cex w16sdtdh w16du">
   <w:docDefaults>
     <w:rPrDefault>
       <w:rPr>
@@ -1437,7 +1521,6 @@
   <w:style w:type="character" w:default="1" w:styleId="DefaultParagraphFont">
     <w:name w:val="Default Paragraph Font"/>
     <w:uiPriority w:val="1"/>
-    <w:semiHidden/>
     <w:unhideWhenUsed/>
   </w:style>
   <w:style w:type="table" w:default="1" w:styleId="TableNormal">

</xml_diff>

<commit_message>
Most up to date from lab
</commit_message>
<xml_diff>
--- a/Diary.docx
+++ b/Diary.docx
@@ -1,6 +1,6 @@
 
 <file path=word/document.xml><?xml version="1.0" encoding="utf-8"?>
-<w:document xmlns:wpc="http://schemas.microsoft.com/office/word/2010/wordprocessingCanvas" xmlns:cx="http://schemas.microsoft.com/office/drawing/2014/chartex" xmlns:cx1="http://schemas.microsoft.com/office/drawing/2015/9/8/chartex" xmlns:cx2="http://schemas.microsoft.com/office/drawing/2015/10/21/chartex" xmlns:cx3="http://schemas.microsoft.com/office/drawing/2016/5/9/chartex" xmlns:cx4="http://schemas.microsoft.com/office/drawing/2016/5/10/chartex" xmlns:cx5="http://schemas.microsoft.com/office/drawing/2016/5/11/chartex" xmlns:cx6="http://schemas.microsoft.com/office/drawing/2016/5/12/chartex" xmlns:cx7="http://schemas.microsoft.com/office/drawing/2016/5/13/chartex" xmlns:cx8="http://schemas.microsoft.com/office/drawing/2016/5/14/chartex" xmlns:mc="http://schemas.openxmlformats.org/markup-compatibility/2006" xmlns:aink="http://schemas.microsoft.com/office/drawing/2016/ink" xmlns:am3d="http://schemas.microsoft.com/office/drawing/2017/model3d" xmlns:o="urn:schemas-microsoft-com:office:office" xmlns:oel="http://schemas.microsoft.com/office/2019/extlst" xmlns:r="http://schemas.openxmlformats.org/officeDocument/2006/relationships" xmlns:m="http://schemas.openxmlformats.org/officeDocument/2006/math" xmlns:v="urn:schemas-microsoft-com:vml" xmlns:wp14="http://schemas.microsoft.com/office/word/2010/wordprocessingDrawing" xmlns:wp="http://schemas.openxmlformats.org/drawingml/2006/wordprocessingDrawing" xmlns:w10="urn:schemas-microsoft-com:office:word" xmlns:w="http://schemas.openxmlformats.org/wordprocessingml/2006/main" xmlns:w14="http://schemas.microsoft.com/office/word/2010/wordml" xmlns:w15="http://schemas.microsoft.com/office/word/2012/wordml" xmlns:w16cex="http://schemas.microsoft.com/office/word/2018/wordml/cex" xmlns:w16cid="http://schemas.microsoft.com/office/word/2016/wordml/cid" xmlns:w16="http://schemas.microsoft.com/office/word/2018/wordml" xmlns:w16du="http://schemas.microsoft.com/office/word/2023/wordml/word16du" xmlns:w16sdtdh="http://schemas.microsoft.com/office/word/2020/wordml/sdtdatahash" xmlns:w16se="http://schemas.microsoft.com/office/word/2015/wordml/symex" xmlns:wpg="http://schemas.microsoft.com/office/word/2010/wordprocessingGroup" xmlns:wpi="http://schemas.microsoft.com/office/word/2010/wordprocessingInk" xmlns:wne="http://schemas.microsoft.com/office/word/2006/wordml" xmlns:wps="http://schemas.microsoft.com/office/word/2010/wordprocessingShape" mc:Ignorable="w14 w15 w16se w16cid w16 w16cex w16sdtdh w16du wp14">
+<w:document xmlns:wpc="http://schemas.microsoft.com/office/word/2010/wordprocessingCanvas" xmlns:cx="http://schemas.microsoft.com/office/drawing/2014/chartex" xmlns:cx1="http://schemas.microsoft.com/office/drawing/2015/9/8/chartex" xmlns:cx2="http://schemas.microsoft.com/office/drawing/2015/10/21/chartex" xmlns:cx3="http://schemas.microsoft.com/office/drawing/2016/5/9/chartex" xmlns:cx4="http://schemas.microsoft.com/office/drawing/2016/5/10/chartex" xmlns:cx5="http://schemas.microsoft.com/office/drawing/2016/5/11/chartex" xmlns:cx6="http://schemas.microsoft.com/office/drawing/2016/5/12/chartex" xmlns:cx7="http://schemas.microsoft.com/office/drawing/2016/5/13/chartex" xmlns:cx8="http://schemas.microsoft.com/office/drawing/2016/5/14/chartex" xmlns:mc="http://schemas.openxmlformats.org/markup-compatibility/2006" xmlns:aink="http://schemas.microsoft.com/office/drawing/2016/ink" xmlns:am3d="http://schemas.microsoft.com/office/drawing/2017/model3d" xmlns:o="urn:schemas-microsoft-com:office:office" xmlns:r="http://schemas.openxmlformats.org/officeDocument/2006/relationships" xmlns:m="http://schemas.openxmlformats.org/officeDocument/2006/math" xmlns:v="urn:schemas-microsoft-com:vml" xmlns:wp14="http://schemas.microsoft.com/office/word/2010/wordprocessingDrawing" xmlns:wp="http://schemas.openxmlformats.org/drawingml/2006/wordprocessingDrawing" xmlns:w10="urn:schemas-microsoft-com:office:word" xmlns:w="http://schemas.openxmlformats.org/wordprocessingml/2006/main" xmlns:w14="http://schemas.microsoft.com/office/word/2010/wordml" xmlns:w15="http://schemas.microsoft.com/office/word/2012/wordml" xmlns:w16cex="http://schemas.microsoft.com/office/word/2018/wordml/cex" xmlns:w16cid="http://schemas.microsoft.com/office/word/2016/wordml/cid" xmlns:w16="http://schemas.microsoft.com/office/word/2018/wordml" xmlns:w16sdtdh="http://schemas.microsoft.com/office/word/2020/wordml/sdtdatahash" xmlns:w16se="http://schemas.microsoft.com/office/word/2015/wordml/symex" xmlns:wpg="http://schemas.microsoft.com/office/word/2010/wordprocessingGroup" xmlns:wpi="http://schemas.microsoft.com/office/word/2010/wordprocessingInk" xmlns:wne="http://schemas.microsoft.com/office/word/2006/wordml" xmlns:wps="http://schemas.microsoft.com/office/word/2010/wordprocessingShape" mc:Ignorable="w14 w15 w16se w16cid w16 w16cex w16sdtdh wp14">
   <w:body>
     <w:p>
       <w:pPr>
@@ -784,45 +784,22 @@
         <w:t>Week 6:</w:t>
       </w:r>
     </w:p>
-    <w:p>
-      <w:pPr>
-        <w:rPr>
-          <w:lang w:val="en-GB"/>
-        </w:rPr>
-      </w:pPr>
-    </w:p>
-    <w:p>
-      <w:pPr>
-        <w:rPr>
-          <w:lang w:val="en-GB"/>
-        </w:rPr>
-      </w:pPr>
-      <w:r>
-        <w:rPr>
-          <w:lang w:val="en-GB"/>
-        </w:rPr>
-        <w:t>November 16</w:t>
+    <w:p/>
+    <w:p>
+      <w:r>
+        <w:t>November 17</w:t>
       </w:r>
       <w:r>
         <w:rPr>
           <w:vertAlign w:val="superscript"/>
-          <w:lang w:val="en-GB"/>
         </w:rPr>
         <w:t>th</w:t>
       </w:r>
       <w:r>
-        <w:rPr>
-          <w:lang w:val="en-GB"/>
-        </w:rPr>
         <w:t>:</w:t>
       </w:r>
     </w:p>
     <w:p>
-      <w:pPr>
-        <w:rPr>
-          <w:lang w:val="en-GB"/>
-        </w:rPr>
-      </w:pPr>
       <w:r>
         <w:t xml:space="preserve">Got Rid of messy inheritance I had for the </w:t>
       </w:r>
@@ -830,41 +807,92 @@
         <w:t xml:space="preserve">scene </w:t>
       </w:r>
       <w:r>
-        <w:t xml:space="preserve">manager and made it a seperate class, which holds a scene, which gets swapped out, indicated by </w:t>
-      </w:r>
-      <w:r>
-        <w:t>Enums</w:t>
-      </w:r>
-      <w:r>
-        <w:t>.</w:t>
-      </w:r>
-      <w:r>
-        <w:t xml:space="preserve"> </w:t>
-      </w:r>
-      <w:r>
-        <w:t xml:space="preserve">Made a base UI class which </w:t>
-      </w:r>
-      <w:r>
-        <w:t>can</w:t>
-      </w:r>
-      <w:r>
-        <w:t xml:space="preserve"> </w:t>
-      </w:r>
-      <w:r>
-        <w:t>create</w:t>
-      </w:r>
-      <w:r>
-        <w:t xml:space="preserve"> text boxed for pieces of text and screen borders derived UI class</w:t>
-      </w:r>
-      <w:r>
-        <w:t>es. Which will be different for each Scene</w:t>
-      </w:r>
-      <w:r>
-        <w:t>.</w:t>
-      </w:r>
-      <w:r>
-        <w:t xml:space="preserve"> Started work on how I will transition from Editor to gameplay.</w:t>
-      </w:r>
+        <w:t>manager and made it a seperate class, which holds a scene, which gets swapped out, indicated by Enums</w:t>
+      </w:r>
+      <w:r>
+        <w:t xml:space="preserve">. </w:t>
+      </w:r>
+      <w:r>
+        <w:t>Made a base UI class which can create text boxed for pieces of text and screen borders derived UI class</w:t>
+      </w:r>
+      <w:r>
+        <w:t>es. Which will be different for each Scene. Started work on how I will transition from Editor to gameplay.</w:t>
+      </w:r>
+    </w:p>
+    <w:p/>
+    <w:p>
+      <w:r>
+        <w:t>November 18</w:t>
+      </w:r>
+      <w:r>
+        <w:rPr>
+          <w:vertAlign w:val="superscript"/>
+        </w:rPr>
+        <w:t>th</w:t>
+      </w:r>
+      <w:r>
+        <w:t>:</w:t>
+      </w:r>
+    </w:p>
+    <w:p>
+      <w:r>
+        <w:t>Got a simple way of transition information from one scene to another, I think it will become similar from a state machine where you can only transition between particular states</w:t>
+      </w:r>
+    </w:p>
+    <w:p/>
+    <w:p>
+      <w:r>
+        <w:t>November 19</w:t>
+      </w:r>
+      <w:r>
+        <w:rPr>
+          <w:vertAlign w:val="superscript"/>
+        </w:rPr>
+        <w:t>th</w:t>
+      </w:r>
+      <w:r>
+        <w:t>:</w:t>
+      </w:r>
+    </w:p>
+    <w:p>
+      <w:r>
+        <w:t>The shp parts all successfully copy to the gameplay scene from the editor scene, I have the movement its self working for the moment but I need to assemble the ship right, it currently is spawns the parts but I need get the offsets right</w:t>
+      </w:r>
+    </w:p>
+    <w:p>
+      <w:r>
+        <w:t>November 21st:</w:t>
+      </w:r>
+    </w:p>
+    <w:p>
+      <w:r>
+        <w:t>I did some work on the assembly of the ship once ti is in the gameplay scene, it still isn’t right, parts are offset to wrong places, but they move and rotate correctly</w:t>
+      </w:r>
+    </w:p>
+    <w:p/>
+    <w:p/>
+    <w:p>
+      <w:r>
+        <w:t>Forward kinematics</w:t>
+      </w:r>
+    </w:p>
+    <w:p>
+      <w:r>
+        <w:t>Inverse kinematics</w:t>
+      </w:r>
+    </w:p>
+    <w:p/>
+    <w:p>
+      <w:r>
+        <w:t>Game info</w:t>
+      </w:r>
+    </w:p>
+    <w:p>
+      <w:pPr>
+        <w:rPr>
+          <w:lang w:val="en-GB"/>
+        </w:rPr>
+      </w:pPr>
     </w:p>
     <w:p>
       <w:pPr>
@@ -919,7 +947,7 @@
 </file>
 
 <file path=word/styles.xml><?xml version="1.0" encoding="utf-8"?>
-<w:styles xmlns:mc="http://schemas.openxmlformats.org/markup-compatibility/2006" xmlns:r="http://schemas.openxmlformats.org/officeDocument/2006/relationships" xmlns:w="http://schemas.openxmlformats.org/wordprocessingml/2006/main" xmlns:w14="http://schemas.microsoft.com/office/word/2010/wordml" xmlns:w15="http://schemas.microsoft.com/office/word/2012/wordml" xmlns:w16cex="http://schemas.microsoft.com/office/word/2018/wordml/cex" xmlns:w16cid="http://schemas.microsoft.com/office/word/2016/wordml/cid" xmlns:w16="http://schemas.microsoft.com/office/word/2018/wordml" xmlns:w16du="http://schemas.microsoft.com/office/word/2023/wordml/word16du" xmlns:w16sdtdh="http://schemas.microsoft.com/office/word/2020/wordml/sdtdatahash" xmlns:w16se="http://schemas.microsoft.com/office/word/2015/wordml/symex" mc:Ignorable="w14 w15 w16se w16cid w16 w16cex w16sdtdh w16du">
+<w:styles xmlns:mc="http://schemas.openxmlformats.org/markup-compatibility/2006" xmlns:r="http://schemas.openxmlformats.org/officeDocument/2006/relationships" xmlns:w="http://schemas.openxmlformats.org/wordprocessingml/2006/main" xmlns:w14="http://schemas.microsoft.com/office/word/2010/wordml" xmlns:w15="http://schemas.microsoft.com/office/word/2012/wordml" xmlns:w16cex="http://schemas.microsoft.com/office/word/2018/wordml/cex" xmlns:w16cid="http://schemas.microsoft.com/office/word/2016/wordml/cid" xmlns:w16="http://schemas.microsoft.com/office/word/2018/wordml" xmlns:w16sdtdh="http://schemas.microsoft.com/office/word/2020/wordml/sdtdatahash" xmlns:w16se="http://schemas.microsoft.com/office/word/2015/wordml/symex" mc:Ignorable="w14 w15 w16se w16cid w16 w16cex w16sdtdh">
   <w:docDefaults>
     <w:rPrDefault>
       <w:rPr>
@@ -1521,6 +1549,7 @@
   <w:style w:type="character" w:default="1" w:styleId="DefaultParagraphFont">
     <w:name w:val="Default Paragraph Font"/>
     <w:uiPriority w:val="1"/>
+    <w:semiHidden/>
     <w:unhideWhenUsed/>
   </w:style>
   <w:style w:type="table" w:default="1" w:styleId="TableNormal">

</xml_diff>

<commit_message>
got the basis for [article effects working
</commit_message>
<xml_diff>
--- a/Diary.docx
+++ b/Diary.docx
@@ -885,6 +885,12 @@
     <w:p>
       <w:r>
         <w:t>Game info</w:t>
+      </w:r>
+    </w:p>
+    <w:p/>
+    <w:p>
+      <w:r>
+        <w:t>Week 7</w:t>
       </w:r>
     </w:p>
     <w:p>

</xml_diff>

<commit_message>
Added camera mouse functionality, ability to move around the scene and zoom in and out using the mouse
</commit_message>
<xml_diff>
--- a/Diary.docx
+++ b/Diary.docx
@@ -818,11 +818,6 @@
       </w:r>
     </w:p>
     <w:p>
-      <w:pPr>
-        <w:rPr>
-          <w:lang w:val="en-GB"/>
-        </w:rPr>
-      </w:pPr>
       <w:r>
         <w:t xml:space="preserve">Got Rid of messy inheritance I had for the </w:t>
       </w:r>
@@ -830,10 +825,7 @@
         <w:t xml:space="preserve">scene </w:t>
       </w:r>
       <w:r>
-        <w:t xml:space="preserve">manager and made it a seperate class, which holds a scene, which gets swapped out, indicated by </w:t>
-      </w:r>
-      <w:r>
-        <w:t>Enums</w:t>
+        <w:t>manager and made it a seperate class, which holds a scene, which gets swapped out, indicated by Enums</w:t>
       </w:r>
       <w:r>
         <w:t>.</w:t>
@@ -842,19 +834,7 @@
         <w:t xml:space="preserve"> </w:t>
       </w:r>
       <w:r>
-        <w:t xml:space="preserve">Made a base UI class which </w:t>
-      </w:r>
-      <w:r>
-        <w:t>can</w:t>
-      </w:r>
-      <w:r>
-        <w:t xml:space="preserve"> </w:t>
-      </w:r>
-      <w:r>
-        <w:t>create</w:t>
-      </w:r>
-      <w:r>
-        <w:t xml:space="preserve"> text boxed for pieces of text and screen borders derived UI class</w:t>
+        <w:t>Made a base UI class which can create text boxed for pieces of text and screen borders derived UI class</w:t>
       </w:r>
       <w:r>
         <w:t>es. Which will be different for each Scene</w:t>
@@ -864,6 +844,55 @@
       </w:r>
       <w:r>
         <w:t xml:space="preserve"> Started work on how I will transition from Editor to gameplay.</w:t>
+      </w:r>
+    </w:p>
+    <w:p/>
+    <w:p/>
+    <w:p>
+      <w:r>
+        <w:t>Week 7:</w:t>
+      </w:r>
+    </w:p>
+    <w:p>
+      <w:r>
+        <w:t>January 1</w:t>
+      </w:r>
+      <w:r>
+        <w:rPr>
+          <w:vertAlign w:val="superscript"/>
+        </w:rPr>
+        <w:t>st</w:t>
+      </w:r>
+      <w:r>
+        <w:t xml:space="preserve"> :</w:t>
+      </w:r>
+    </w:p>
+    <w:p>
+      <w:r>
+        <w:t>Did some work on UI Buttons for menu so I can switch between scenes from with in the game easier and be</w:t>
+      </w:r>
+    </w:p>
+    <w:p/>
+    <w:p>
+      <w:r>
+        <w:t>January 2</w:t>
+      </w:r>
+      <w:r>
+        <w:rPr>
+          <w:vertAlign w:val="superscript"/>
+        </w:rPr>
+        <w:t>nd</w:t>
+      </w:r>
+      <w:r>
+        <w:t>:</w:t>
+      </w:r>
+    </w:p>
+    <w:p>
+      <w:r>
+        <w:t xml:space="preserve">Worked on base building scene, </w:t>
+      </w:r>
+      <w:r>
+        <w:t>got camera fully working so I can zoom in and out and move around the scene with the mouse</w:t>
       </w:r>
     </w:p>
     <w:p>
@@ -1521,6 +1550,7 @@
   <w:style w:type="character" w:default="1" w:styleId="DefaultParagraphFont">
     <w:name w:val="Default Paragraph Font"/>
     <w:uiPriority w:val="1"/>
+    <w:semiHidden/>
     <w:unhideWhenUsed/>
   </w:style>
   <w:style w:type="table" w:default="1" w:styleId="TableNormal">

</xml_diff>

<commit_message>
Added grid, started selectable pieces for placing them on grid
</commit_message>
<xml_diff>
--- a/Diary.docx
+++ b/Diary.docx
@@ -893,6 +893,49 @@
       </w:r>
       <w:r>
         <w:t>got camera fully working so I can zoom in and out and move around the scene with the mouse</w:t>
+      </w:r>
+    </w:p>
+    <w:p/>
+    <w:p>
+      <w:r>
+        <w:t>January 3</w:t>
+      </w:r>
+      <w:r>
+        <w:rPr>
+          <w:vertAlign w:val="superscript"/>
+        </w:rPr>
+        <w:t>rd</w:t>
+      </w:r>
+      <w:r>
+        <w:t>:</w:t>
+      </w:r>
+    </w:p>
+    <w:p>
+      <w:r>
+        <w:t>Refactored movable camera into class. Cleaned up and easily reusable</w:t>
+      </w:r>
+      <w:r>
+        <w:t>. Start work on creating rooms and jobs for npcs to to work at.</w:t>
+      </w:r>
+    </w:p>
+    <w:p/>
+    <w:p>
+      <w:r>
+        <w:t>January 5</w:t>
+      </w:r>
+      <w:r>
+        <w:rPr>
+          <w:vertAlign w:val="superscript"/>
+        </w:rPr>
+        <w:t>th</w:t>
+      </w:r>
+      <w:r>
+        <w:t>:</w:t>
+      </w:r>
+    </w:p>
+    <w:p>
+      <w:r>
+        <w:t>Made representation of in game world with grid, have selectable tiles to create the world</w:t>
       </w:r>
     </w:p>
     <w:p>

</xml_diff>

<commit_message>
made derived class from selection box  for the base builder
</commit_message>
<xml_diff>
--- a/Diary.docx
+++ b/Diary.docx
@@ -935,7 +935,13 @@
     </w:p>
     <w:p>
       <w:r>
-        <w:t>Made representation of in game world with grid, have selectable tiles to create the world</w:t>
+        <w:t xml:space="preserve">Made representation of in game world with grid, </w:t>
+      </w:r>
+      <w:r>
+        <w:t>Have set up the selection box to select different tiles to place</w:t>
+      </w:r>
+      <w:r>
+        <w:t>.</w:t>
       </w:r>
     </w:p>
     <w:p>

</xml_diff>

<commit_message>
Added a function to loader so an image can be split up into subsections and those subsections assigned to different textures
</commit_message>
<xml_diff>
--- a/Diary.docx
+++ b/Diary.docx
@@ -942,6 +942,31 @@
       </w:r>
       <w:r>
         <w:t>.</w:t>
+      </w:r>
+    </w:p>
+    <w:p>
+      <w:r>
+        <w:t xml:space="preserve">January </w:t>
+      </w:r>
+      <w:r>
+        <w:t>7</w:t>
+      </w:r>
+      <w:r>
+        <w:rPr>
+          <w:vertAlign w:val="superscript"/>
+        </w:rPr>
+        <w:t>th</w:t>
+      </w:r>
+      <w:r>
+        <w:t>:</w:t>
+      </w:r>
+    </w:p>
+    <w:p>
+      <w:r>
+        <w:t>Added to loader, can now load an image and split it into cells, so the cells can be assigned a sub part of a texture. It cuts up a picture into rectangles of a desired size</w:t>
+      </w:r>
+      <w:r>
+        <w:t>;</w:t>
       </w:r>
     </w:p>
     <w:p>

</xml_diff>

<commit_message>
Worked on loading all files from assets folders and setting up tiles
</commit_message>
<xml_diff>
--- a/Diary.docx
+++ b/Diary.docx
@@ -1,6 +1,6 @@
 
 <file path=word/document.xml><?xml version="1.0" encoding="utf-8"?>
-<w:document xmlns:wpc="http://schemas.microsoft.com/office/word/2010/wordprocessingCanvas" xmlns:cx="http://schemas.microsoft.com/office/drawing/2014/chartex" xmlns:cx1="http://schemas.microsoft.com/office/drawing/2015/9/8/chartex" xmlns:cx2="http://schemas.microsoft.com/office/drawing/2015/10/21/chartex" xmlns:cx3="http://schemas.microsoft.com/office/drawing/2016/5/9/chartex" xmlns:cx4="http://schemas.microsoft.com/office/drawing/2016/5/10/chartex" xmlns:cx5="http://schemas.microsoft.com/office/drawing/2016/5/11/chartex" xmlns:cx6="http://schemas.microsoft.com/office/drawing/2016/5/12/chartex" xmlns:cx7="http://schemas.microsoft.com/office/drawing/2016/5/13/chartex" xmlns:cx8="http://schemas.microsoft.com/office/drawing/2016/5/14/chartex" xmlns:mc="http://schemas.openxmlformats.org/markup-compatibility/2006" xmlns:aink="http://schemas.microsoft.com/office/drawing/2016/ink" xmlns:am3d="http://schemas.microsoft.com/office/drawing/2017/model3d" xmlns:o="urn:schemas-microsoft-com:office:office" xmlns:oel="http://schemas.microsoft.com/office/2019/extlst" xmlns:r="http://schemas.openxmlformats.org/officeDocument/2006/relationships" xmlns:m="http://schemas.openxmlformats.org/officeDocument/2006/math" xmlns:v="urn:schemas-microsoft-com:vml" xmlns:wp14="http://schemas.microsoft.com/office/word/2010/wordprocessingDrawing" xmlns:wp="http://schemas.openxmlformats.org/drawingml/2006/wordprocessingDrawing" xmlns:w10="urn:schemas-microsoft-com:office:word" xmlns:w="http://schemas.openxmlformats.org/wordprocessingml/2006/main" xmlns:w14="http://schemas.microsoft.com/office/word/2010/wordml" xmlns:w15="http://schemas.microsoft.com/office/word/2012/wordml" xmlns:w16cex="http://schemas.microsoft.com/office/word/2018/wordml/cex" xmlns:w16cid="http://schemas.microsoft.com/office/word/2016/wordml/cid" xmlns:w16="http://schemas.microsoft.com/office/word/2018/wordml" xmlns:w16du="http://schemas.microsoft.com/office/word/2023/wordml/word16du" xmlns:w16sdtdh="http://schemas.microsoft.com/office/word/2020/wordml/sdtdatahash" xmlns:w16se="http://schemas.microsoft.com/office/word/2015/wordml/symex" xmlns:wpg="http://schemas.microsoft.com/office/word/2010/wordprocessingGroup" xmlns:wpi="http://schemas.microsoft.com/office/word/2010/wordprocessingInk" xmlns:wne="http://schemas.microsoft.com/office/word/2006/wordml" xmlns:wps="http://schemas.microsoft.com/office/word/2010/wordprocessingShape" mc:Ignorable="w14 w15 w16se w16cid w16 w16cex w16sdtdh w16du wp14">
+<w:document xmlns:wpc="http://schemas.microsoft.com/office/word/2010/wordprocessingCanvas" xmlns:cx="http://schemas.microsoft.com/office/drawing/2014/chartex" xmlns:cx1="http://schemas.microsoft.com/office/drawing/2015/9/8/chartex" xmlns:cx2="http://schemas.microsoft.com/office/drawing/2015/10/21/chartex" xmlns:cx3="http://schemas.microsoft.com/office/drawing/2016/5/9/chartex" xmlns:cx4="http://schemas.microsoft.com/office/drawing/2016/5/10/chartex" xmlns:cx5="http://schemas.microsoft.com/office/drawing/2016/5/11/chartex" xmlns:cx6="http://schemas.microsoft.com/office/drawing/2016/5/12/chartex" xmlns:cx7="http://schemas.microsoft.com/office/drawing/2016/5/13/chartex" xmlns:cx8="http://schemas.microsoft.com/office/drawing/2016/5/14/chartex" xmlns:mc="http://schemas.openxmlformats.org/markup-compatibility/2006" xmlns:aink="http://schemas.microsoft.com/office/drawing/2016/ink" xmlns:am3d="http://schemas.microsoft.com/office/drawing/2017/model3d" xmlns:o="urn:schemas-microsoft-com:office:office" xmlns:oel="http://schemas.microsoft.com/office/2019/extlst" xmlns:r="http://schemas.openxmlformats.org/officeDocument/2006/relationships" xmlns:m="http://schemas.openxmlformats.org/officeDocument/2006/math" xmlns:v="urn:schemas-microsoft-com:vml" xmlns:wp14="http://schemas.microsoft.com/office/word/2010/wordprocessingDrawing" xmlns:wp="http://schemas.openxmlformats.org/drawingml/2006/wordprocessingDrawing" xmlns:w10="urn:schemas-microsoft-com:office:word" xmlns:w="http://schemas.openxmlformats.org/wordprocessingml/2006/main" xmlns:w14="http://schemas.microsoft.com/office/word/2010/wordml" xmlns:w15="http://schemas.microsoft.com/office/word/2012/wordml" xmlns:w16cex="http://schemas.microsoft.com/office/word/2018/wordml/cex" xmlns:w16cid="http://schemas.microsoft.com/office/word/2016/wordml/cid" xmlns:w16="http://schemas.microsoft.com/office/word/2018/wordml" xmlns:w16du="http://schemas.microsoft.com/office/word/2023/wordml/word16du" xmlns:w16sdtdh="http://schemas.microsoft.com/office/word/2020/wordml/sdtdatahash" xmlns:w16sdtfl="http://schemas.microsoft.com/office/word/2024/wordml/sdtformatlock" xmlns:w16se="http://schemas.microsoft.com/office/word/2015/wordml/symex" xmlns:wpg="http://schemas.microsoft.com/office/word/2010/wordprocessingGroup" xmlns:wpi="http://schemas.microsoft.com/office/word/2010/wordprocessingInk" xmlns:wne="http://schemas.microsoft.com/office/word/2006/wordml" xmlns:wps="http://schemas.microsoft.com/office/word/2010/wordprocessingShape" mc:Ignorable="w14 w15 w16se w16cid w16 w16cex w16sdtdh w16sdtfl w16du wp14">
   <w:body>
     <w:p>
       <w:pPr>
@@ -946,10 +946,7 @@
     </w:p>
     <w:p>
       <w:r>
-        <w:t xml:space="preserve">January </w:t>
-      </w:r>
-      <w:r>
-        <w:t>7</w:t>
+        <w:t>January 7</w:t>
       </w:r>
       <w:r>
         <w:rPr>
@@ -967,6 +964,33 @@
       </w:r>
       <w:r>
         <w:t>;</w:t>
+      </w:r>
+    </w:p>
+    <w:p/>
+    <w:p>
+      <w:r>
+        <w:lastRenderedPageBreak/>
+        <w:t>January 9</w:t>
+      </w:r>
+      <w:r>
+        <w:rPr>
+          <w:vertAlign w:val="superscript"/>
+        </w:rPr>
+        <w:t>th</w:t>
+      </w:r>
+      <w:r>
+        <w:t>:</w:t>
+      </w:r>
+    </w:p>
+    <w:p>
+      <w:r>
+        <w:t>Fixed issue with loading an asset</w:t>
+      </w:r>
+      <w:r>
+        <w:t>, started work on system where I can put pngs in a folder and depending on the name of the folder the assets will be loaded in and give a certain attribure. Right have all the assets in a folder loading in. need to make manager which will create a tile depending with relevant information</w:t>
+      </w:r>
+      <w:r>
+        <w:t>.</w:t>
       </w:r>
     </w:p>
     <w:p>
@@ -1022,7 +1046,7 @@
 </file>
 
 <file path=word/styles.xml><?xml version="1.0" encoding="utf-8"?>
-<w:styles xmlns:mc="http://schemas.openxmlformats.org/markup-compatibility/2006" xmlns:r="http://schemas.openxmlformats.org/officeDocument/2006/relationships" xmlns:w="http://schemas.openxmlformats.org/wordprocessingml/2006/main" xmlns:w14="http://schemas.microsoft.com/office/word/2010/wordml" xmlns:w15="http://schemas.microsoft.com/office/word/2012/wordml" xmlns:w16cex="http://schemas.microsoft.com/office/word/2018/wordml/cex" xmlns:w16cid="http://schemas.microsoft.com/office/word/2016/wordml/cid" xmlns:w16="http://schemas.microsoft.com/office/word/2018/wordml" xmlns:w16du="http://schemas.microsoft.com/office/word/2023/wordml/word16du" xmlns:w16sdtdh="http://schemas.microsoft.com/office/word/2020/wordml/sdtdatahash" xmlns:w16se="http://schemas.microsoft.com/office/word/2015/wordml/symex" mc:Ignorable="w14 w15 w16se w16cid w16 w16cex w16sdtdh w16du">
+<w:styles xmlns:mc="http://schemas.openxmlformats.org/markup-compatibility/2006" xmlns:r="http://schemas.openxmlformats.org/officeDocument/2006/relationships" xmlns:w="http://schemas.openxmlformats.org/wordprocessingml/2006/main" xmlns:w14="http://schemas.microsoft.com/office/word/2010/wordml" xmlns:w15="http://schemas.microsoft.com/office/word/2012/wordml" xmlns:w16cex="http://schemas.microsoft.com/office/word/2018/wordml/cex" xmlns:w16cid="http://schemas.microsoft.com/office/word/2016/wordml/cid" xmlns:w16="http://schemas.microsoft.com/office/word/2018/wordml" xmlns:w16du="http://schemas.microsoft.com/office/word/2023/wordml/word16du" xmlns:w16sdtdh="http://schemas.microsoft.com/office/word/2020/wordml/sdtdatahash" xmlns:w16sdtfl="http://schemas.microsoft.com/office/word/2024/wordml/sdtformatlock" xmlns:w16se="http://schemas.microsoft.com/office/word/2015/wordml/symex" mc:Ignorable="w14 w15 w16se w16cid w16 w16cex w16sdtdh w16sdtfl w16du">
   <w:docDefaults>
     <w:rPrDefault>
       <w:rPr>

</xml_diff>

<commit_message>
worked on bug and updated diary, video posted to one drive
</commit_message>
<xml_diff>
--- a/Diary.docx
+++ b/Diary.docx
@@ -1,6 +1,6 @@
 
 <file path=word/document.xml><?xml version="1.0" encoding="utf-8"?>
-<w:document xmlns:wpc="http://schemas.microsoft.com/office/word/2010/wordprocessingCanvas" xmlns:cx="http://schemas.microsoft.com/office/drawing/2014/chartex" xmlns:cx1="http://schemas.microsoft.com/office/drawing/2015/9/8/chartex" xmlns:cx2="http://schemas.microsoft.com/office/drawing/2015/10/21/chartex" xmlns:cx3="http://schemas.microsoft.com/office/drawing/2016/5/9/chartex" xmlns:cx4="http://schemas.microsoft.com/office/drawing/2016/5/10/chartex" xmlns:cx5="http://schemas.microsoft.com/office/drawing/2016/5/11/chartex" xmlns:cx6="http://schemas.microsoft.com/office/drawing/2016/5/12/chartex" xmlns:cx7="http://schemas.microsoft.com/office/drawing/2016/5/13/chartex" xmlns:cx8="http://schemas.microsoft.com/office/drawing/2016/5/14/chartex" xmlns:mc="http://schemas.openxmlformats.org/markup-compatibility/2006" xmlns:aink="http://schemas.microsoft.com/office/drawing/2016/ink" xmlns:am3d="http://schemas.microsoft.com/office/drawing/2017/model3d" xmlns:o="urn:schemas-microsoft-com:office:office" xmlns:r="http://schemas.openxmlformats.org/officeDocument/2006/relationships" xmlns:m="http://schemas.openxmlformats.org/officeDocument/2006/math" xmlns:v="urn:schemas-microsoft-com:vml" xmlns:wp14="http://schemas.microsoft.com/office/word/2010/wordprocessingDrawing" xmlns:wp="http://schemas.openxmlformats.org/drawingml/2006/wordprocessingDrawing" xmlns:w10="urn:schemas-microsoft-com:office:word" xmlns:w="http://schemas.openxmlformats.org/wordprocessingml/2006/main" xmlns:w14="http://schemas.microsoft.com/office/word/2010/wordml" xmlns:w15="http://schemas.microsoft.com/office/word/2012/wordml" xmlns:w16cex="http://schemas.microsoft.com/office/word/2018/wordml/cex" xmlns:w16cid="http://schemas.microsoft.com/office/word/2016/wordml/cid" xmlns:w16="http://schemas.microsoft.com/office/word/2018/wordml" xmlns:w16sdtdh="http://schemas.microsoft.com/office/word/2020/wordml/sdtdatahash" xmlns:w16se="http://schemas.microsoft.com/office/word/2015/wordml/symex" xmlns:wpg="http://schemas.microsoft.com/office/word/2010/wordprocessingGroup" xmlns:wpi="http://schemas.microsoft.com/office/word/2010/wordprocessingInk" xmlns:wne="http://schemas.microsoft.com/office/word/2006/wordml" xmlns:wps="http://schemas.microsoft.com/office/word/2010/wordprocessingShape" mc:Ignorable="w14 w15 w16se w16cid w16 w16cex w16sdtdh wp14">
+<w:document xmlns:wpc="http://schemas.microsoft.com/office/word/2010/wordprocessingCanvas" xmlns:cx="http://schemas.microsoft.com/office/drawing/2014/chartex" xmlns:cx1="http://schemas.microsoft.com/office/drawing/2015/9/8/chartex" xmlns:cx2="http://schemas.microsoft.com/office/drawing/2015/10/21/chartex" xmlns:cx3="http://schemas.microsoft.com/office/drawing/2016/5/9/chartex" xmlns:cx4="http://schemas.microsoft.com/office/drawing/2016/5/10/chartex" xmlns:cx5="http://schemas.microsoft.com/office/drawing/2016/5/11/chartex" xmlns:cx6="http://schemas.microsoft.com/office/drawing/2016/5/12/chartex" xmlns:cx7="http://schemas.microsoft.com/office/drawing/2016/5/13/chartex" xmlns:cx8="http://schemas.microsoft.com/office/drawing/2016/5/14/chartex" xmlns:mc="http://schemas.openxmlformats.org/markup-compatibility/2006" xmlns:aink="http://schemas.microsoft.com/office/drawing/2016/ink" xmlns:am3d="http://schemas.microsoft.com/office/drawing/2017/model3d" xmlns:o="urn:schemas-microsoft-com:office:office" xmlns:oel="http://schemas.microsoft.com/office/2019/extlst" xmlns:r="http://schemas.openxmlformats.org/officeDocument/2006/relationships" xmlns:m="http://schemas.openxmlformats.org/officeDocument/2006/math" xmlns:v="urn:schemas-microsoft-com:vml" xmlns:wp14="http://schemas.microsoft.com/office/word/2010/wordprocessingDrawing" xmlns:wp="http://schemas.openxmlformats.org/drawingml/2006/wordprocessingDrawing" xmlns:w10="urn:schemas-microsoft-com:office:word" xmlns:w="http://schemas.openxmlformats.org/wordprocessingml/2006/main" xmlns:w14="http://schemas.microsoft.com/office/word/2010/wordml" xmlns:w15="http://schemas.microsoft.com/office/word/2012/wordml" xmlns:w16cex="http://schemas.microsoft.com/office/word/2018/wordml/cex" xmlns:w16cid="http://schemas.microsoft.com/office/word/2016/wordml/cid" xmlns:w16="http://schemas.microsoft.com/office/word/2018/wordml" xmlns:w16du="http://schemas.microsoft.com/office/word/2023/wordml/word16du" xmlns:w16sdtdh="http://schemas.microsoft.com/office/word/2020/wordml/sdtdatahash" xmlns:w16sdtfl="http://schemas.microsoft.com/office/word/2024/wordml/sdtformatlock" xmlns:w16se="http://schemas.microsoft.com/office/word/2015/wordml/symex" xmlns:wpg="http://schemas.microsoft.com/office/word/2010/wordprocessingGroup" xmlns:wpi="http://schemas.microsoft.com/office/word/2010/wordprocessingInk" xmlns:wne="http://schemas.microsoft.com/office/word/2006/wordml" xmlns:wps="http://schemas.microsoft.com/office/word/2010/wordprocessingShape" mc:Ignorable="w14 w15 w16se w16cid w16 w16cex w16sdtdh w16sdtfl w16du wp14">
   <w:body>
     <w:p>
       <w:pPr>
@@ -1010,6 +1010,32 @@
         <w:t>Got map creator working, any tile can be loaded in from folder with out specifying path, just place in folder and it will be created a tile relative to the folder it is placed in. started saving map to file so it can be reloaded</w:t>
       </w:r>
     </w:p>
+    <w:p/>
+    <w:p>
+      <w:r>
+        <w:t>January 15</w:t>
+      </w:r>
+      <w:r>
+        <w:rPr>
+          <w:vertAlign w:val="superscript"/>
+        </w:rPr>
+        <w:t>th</w:t>
+      </w:r>
+      <w:r>
+        <w:t>:</w:t>
+      </w:r>
+    </w:p>
+    <w:p>
+      <w:r>
+        <w:t>Got saving created map by user fully saved to file. Saves to text file and reloads map and is fully working</w:t>
+      </w:r>
+      <w:r>
+        <w:t>. Having big bug with transferring between scen</w:t>
+      </w:r>
+      <w:r>
+        <w:t>es</w:t>
+      </w:r>
+    </w:p>
     <w:p>
       <w:pPr>
         <w:rPr>
@@ -1063,7 +1089,7 @@
 </file>
 
 <file path=word/styles.xml><?xml version="1.0" encoding="utf-8"?>
-<w:styles xmlns:mc="http://schemas.openxmlformats.org/markup-compatibility/2006" xmlns:r="http://schemas.openxmlformats.org/officeDocument/2006/relationships" xmlns:w="http://schemas.openxmlformats.org/wordprocessingml/2006/main" xmlns:w14="http://schemas.microsoft.com/office/word/2010/wordml" xmlns:w15="http://schemas.microsoft.com/office/word/2012/wordml" xmlns:w16cex="http://schemas.microsoft.com/office/word/2018/wordml/cex" xmlns:w16cid="http://schemas.microsoft.com/office/word/2016/wordml/cid" xmlns:w16="http://schemas.microsoft.com/office/word/2018/wordml" xmlns:w16sdtdh="http://schemas.microsoft.com/office/word/2020/wordml/sdtdatahash" xmlns:w16se="http://schemas.microsoft.com/office/word/2015/wordml/symex" mc:Ignorable="w14 w15 w16se w16cid w16 w16cex w16sdtdh">
+<w:styles xmlns:mc="http://schemas.openxmlformats.org/markup-compatibility/2006" xmlns:r="http://schemas.openxmlformats.org/officeDocument/2006/relationships" xmlns:w="http://schemas.openxmlformats.org/wordprocessingml/2006/main" xmlns:w14="http://schemas.microsoft.com/office/word/2010/wordml" xmlns:w15="http://schemas.microsoft.com/office/word/2012/wordml" xmlns:w16cex="http://schemas.microsoft.com/office/word/2018/wordml/cex" xmlns:w16cid="http://schemas.microsoft.com/office/word/2016/wordml/cid" xmlns:w16="http://schemas.microsoft.com/office/word/2018/wordml" xmlns:w16du="http://schemas.microsoft.com/office/word/2023/wordml/word16du" xmlns:w16sdtdh="http://schemas.microsoft.com/office/word/2020/wordml/sdtdatahash" xmlns:w16sdtfl="http://schemas.microsoft.com/office/word/2024/wordml/sdtformatlock" xmlns:w16se="http://schemas.microsoft.com/office/word/2015/wordml/symex" mc:Ignorable="w14 w15 w16se w16cid w16 w16cex w16sdtdh w16sdtfl w16du">
   <w:docDefaults>
     <w:rPrDefault>
       <w:rPr>

</xml_diff>

<commit_message>
diary update for yesterday
</commit_message>
<xml_diff>
--- a/Diary.docx
+++ b/Diary.docx
@@ -33,7 +33,21 @@
         <w:rPr>
           <w:lang w:val="en-GB"/>
         </w:rPr>
-        <w:t>Work on research raylib to see if I was interested in using it for project</w:t>
+        <w:t xml:space="preserve">Work on research </w:t>
+      </w:r>
+      <w:proofErr w:type="spellStart"/>
+      <w:r>
+        <w:rPr>
+          <w:lang w:val="en-GB"/>
+        </w:rPr>
+        <w:t>raylib</w:t>
+      </w:r>
+      <w:proofErr w:type="spellEnd"/>
+      <w:r>
+        <w:rPr>
+          <w:lang w:val="en-GB"/>
+        </w:rPr>
+        <w:t xml:space="preserve"> to see if I was interested in using it for project</w:t>
       </w:r>
       <w:r>
         <w:rPr>
@@ -267,7 +281,35 @@
         <w:rPr>
           <w:lang w:val="en-GB"/>
         </w:rPr>
-        <w:t xml:space="preserve">This week worked on creating the editot for the ship, I have pieces clicking intogether. I also started to create assets by </w:t>
+        <w:t xml:space="preserve">This week worked on creating the </w:t>
+      </w:r>
+      <w:proofErr w:type="spellStart"/>
+      <w:r>
+        <w:rPr>
+          <w:lang w:val="en-GB"/>
+        </w:rPr>
+        <w:t>editot</w:t>
+      </w:r>
+      <w:proofErr w:type="spellEnd"/>
+      <w:r>
+        <w:rPr>
+          <w:lang w:val="en-GB"/>
+        </w:rPr>
+        <w:t xml:space="preserve"> for the ship, I have pieces clicking </w:t>
+      </w:r>
+      <w:proofErr w:type="spellStart"/>
+      <w:r>
+        <w:rPr>
+          <w:lang w:val="en-GB"/>
+        </w:rPr>
+        <w:t>intogether</w:t>
+      </w:r>
+      <w:proofErr w:type="spellEnd"/>
+      <w:r>
+        <w:rPr>
+          <w:lang w:val="en-GB"/>
+        </w:rPr>
+        <w:t xml:space="preserve">. I also started to create assets by </w:t>
       </w:r>
       <w:r>
         <w:rPr>
@@ -637,7 +679,21 @@
         <w:rPr>
           <w:lang w:val="en-GB"/>
         </w:rPr>
-        <w:t xml:space="preserve">Added Doxygen and </w:t>
+        <w:t xml:space="preserve">Added </w:t>
+      </w:r>
+      <w:proofErr w:type="spellStart"/>
+      <w:r>
+        <w:rPr>
+          <w:lang w:val="en-GB"/>
+        </w:rPr>
+        <w:t>Doxygen</w:t>
+      </w:r>
+      <w:proofErr w:type="spellEnd"/>
+      <w:r>
+        <w:rPr>
+          <w:lang w:val="en-GB"/>
+        </w:rPr>
+        <w:t xml:space="preserve"> and </w:t>
       </w:r>
       <w:r>
         <w:rPr>
@@ -659,11 +715,19 @@
           <w:lang w:val="en-GB"/>
         </w:rPr>
       </w:pPr>
-      <w:r>
-        <w:rPr>
-          <w:lang w:val="en-GB"/>
-        </w:rPr>
-        <w:t>Novemeber 14</w:t>
+      <w:proofErr w:type="spellStart"/>
+      <w:r>
+        <w:rPr>
+          <w:lang w:val="en-GB"/>
+        </w:rPr>
+        <w:t>Novemeber</w:t>
+      </w:r>
+      <w:proofErr w:type="spellEnd"/>
+      <w:r>
+        <w:rPr>
+          <w:lang w:val="en-GB"/>
+        </w:rPr>
+        <w:t xml:space="preserve"> 14</w:t>
       </w:r>
       <w:r>
         <w:rPr>
@@ -695,35 +759,57 @@
         <w:rPr>
           <w:lang w:val="en-GB"/>
         </w:rPr>
-        <w:t>the scene Manager working so you can easily switch between scenes. Getting circular include issues so I am trying to figure out how to get ti to work. Reason I am getting circular include issuers is because I want the scene Manager to have an instance of the current scene and I want the scene to have access to the scene manager so it is easier to switch to a new scene from within the scene</w:t>
-      </w:r>
-    </w:p>
-    <w:p>
-      <w:pPr>
-        <w:rPr>
-          <w:lang w:val="en-GB"/>
-        </w:rPr>
-      </w:pPr>
-    </w:p>
-    <w:p>
-      <w:pPr>
-        <w:rPr>
-          <w:lang w:val="en-GB"/>
-        </w:rPr>
-      </w:pPr>
-    </w:p>
-    <w:p>
-      <w:pPr>
-        <w:rPr>
-          <w:lang w:val="en-GB"/>
-        </w:rPr>
-      </w:pPr>
+        <w:t xml:space="preserve">the scene Manager working so you can easily switch between scenes. Getting circular include issues so I am trying to figure out how to get </w:t>
+      </w:r>
+      <w:proofErr w:type="spellStart"/>
+      <w:r>
+        <w:rPr>
+          <w:lang w:val="en-GB"/>
+        </w:rPr>
+        <w:t>ti</w:t>
+      </w:r>
+      <w:proofErr w:type="spellEnd"/>
+      <w:r>
+        <w:rPr>
+          <w:lang w:val="en-GB"/>
+        </w:rPr>
+        <w:t xml:space="preserve"> to work. Reason I am getting circular include issuers is because I want the scene Manager to have an instance of the current scene and I want the scene to have access to the scene manager so it is easier to switch to a new scene from within the scene</w:t>
+      </w:r>
+    </w:p>
+    <w:p>
+      <w:pPr>
+        <w:rPr>
+          <w:lang w:val="en-GB"/>
+        </w:rPr>
+      </w:pPr>
+    </w:p>
+    <w:p>
+      <w:pPr>
+        <w:rPr>
+          <w:lang w:val="en-GB"/>
+        </w:rPr>
+      </w:pPr>
+    </w:p>
+    <w:p>
+      <w:pPr>
+        <w:rPr>
+          <w:lang w:val="en-GB"/>
+        </w:rPr>
+      </w:pPr>
+      <w:proofErr w:type="spellStart"/>
       <w:r>
         <w:rPr>
           <w:lang w:val="en-GB"/>
         </w:rPr>
         <w:lastRenderedPageBreak/>
-        <w:t>Novemeber 15</w:t>
+        <w:t>Novemeber</w:t>
+      </w:r>
+      <w:proofErr w:type="spellEnd"/>
+      <w:r>
+        <w:rPr>
+          <w:lang w:val="en-GB"/>
+        </w:rPr>
+        <w:t xml:space="preserve"> 15</w:t>
       </w:r>
       <w:r>
         <w:rPr>
@@ -749,7 +835,35 @@
         <w:rPr>
           <w:lang w:val="en-GB"/>
         </w:rPr>
-        <w:t>Got the scene manager to to work with inheritance, where the base class Scene holdes a variable of Scene, which is the derived class, which will also have a member variable of Scene which is the Scene</w:t>
+        <w:t xml:space="preserve">Got the scene manager to </w:t>
+      </w:r>
+      <w:proofErr w:type="spellStart"/>
+      <w:r>
+        <w:rPr>
+          <w:lang w:val="en-GB"/>
+        </w:rPr>
+        <w:t>to</w:t>
+      </w:r>
+      <w:proofErr w:type="spellEnd"/>
+      <w:r>
+        <w:rPr>
+          <w:lang w:val="en-GB"/>
+        </w:rPr>
+        <w:t xml:space="preserve"> work with inheritance, where the base class Scene </w:t>
+      </w:r>
+      <w:proofErr w:type="spellStart"/>
+      <w:r>
+        <w:rPr>
+          <w:lang w:val="en-GB"/>
+        </w:rPr>
+        <w:t>holdes</w:t>
+      </w:r>
+      <w:proofErr w:type="spellEnd"/>
+      <w:r>
+        <w:rPr>
+          <w:lang w:val="en-GB"/>
+        </w:rPr>
+        <w:t xml:space="preserve"> a variable of Scene, which is the derived class, which will also have a member variable of Scene which is the Scene</w:t>
       </w:r>
       <w:r>
         <w:rPr>
@@ -825,7 +939,15 @@
         <w:t xml:space="preserve">scene </w:t>
       </w:r>
       <w:r>
-        <w:t>manager and made it a seperate class, which holds a scene, which gets swapped out, indicated by Enums</w:t>
+        <w:t xml:space="preserve">manager and made it a </w:t>
+      </w:r>
+      <w:proofErr w:type="spellStart"/>
+      <w:r>
+        <w:t>seperate</w:t>
+      </w:r>
+      <w:proofErr w:type="spellEnd"/>
+      <w:r>
+        <w:t xml:space="preserve"> class, which holds a scene, which gets swapped out, indicated by Enums</w:t>
       </w:r>
       <w:r>
         <w:t>.</w:t>
@@ -869,7 +991,15 @@
     </w:p>
     <w:p>
       <w:r>
-        <w:t>Did some work on UI Buttons for menu so I can switch between scenes from with in the game easier and be</w:t>
+        <w:t xml:space="preserve">Did some work on UI Buttons for menu so I can switch between scenes from </w:t>
+      </w:r>
+      <w:proofErr w:type="spellStart"/>
+      <w:r>
+        <w:t>with in</w:t>
+      </w:r>
+      <w:proofErr w:type="spellEnd"/>
+      <w:r>
+        <w:t xml:space="preserve"> the game easier and be</w:t>
       </w:r>
     </w:p>
     <w:p/>
@@ -915,7 +1045,23 @@
         <w:t>Refactored movable camera into class. Cleaned up and easily reusable</w:t>
       </w:r>
       <w:r>
-        <w:t>. Start work on creating rooms and jobs for npcs to to work at.</w:t>
+        <w:t xml:space="preserve">. Start work on creating rooms and jobs for </w:t>
+      </w:r>
+      <w:proofErr w:type="spellStart"/>
+      <w:r>
+        <w:t>npcs</w:t>
+      </w:r>
+      <w:proofErr w:type="spellEnd"/>
+      <w:r>
+        <w:t xml:space="preserve"> to </w:t>
+      </w:r>
+      <w:proofErr w:type="spellStart"/>
+      <w:r>
+        <w:t>to</w:t>
+      </w:r>
+      <w:proofErr w:type="spellEnd"/>
+      <w:r>
+        <w:t xml:space="preserve"> work at.</w:t>
       </w:r>
     </w:p>
     <w:p/>
@@ -987,7 +1133,23 @@
         <w:t>Fixed issue with loading an asset</w:t>
       </w:r>
       <w:r>
-        <w:t>, started work on system where I can put pngs in a folder and depending on the name of the folder the assets will be loaded in and give a certain attribure. Right have all the assets in a folder loading in. need to make manager which will create a tile depending with relevant information</w:t>
+        <w:t xml:space="preserve">, started work on system where I can put </w:t>
+      </w:r>
+      <w:proofErr w:type="spellStart"/>
+      <w:r>
+        <w:t>pngs</w:t>
+      </w:r>
+      <w:proofErr w:type="spellEnd"/>
+      <w:r>
+        <w:t xml:space="preserve"> in a folder and depending on the name of the folder the assets will be loaded in and give a certain </w:t>
+      </w:r>
+      <w:proofErr w:type="spellStart"/>
+      <w:r>
+        <w:t>attribure</w:t>
+      </w:r>
+      <w:proofErr w:type="spellEnd"/>
+      <w:r>
+        <w:t>. Right have all the assets in a folder loading in. need to make manager which will create a tile depending with relevant information</w:t>
       </w:r>
       <w:r>
         <w:t>.</w:t>
@@ -1007,7 +1169,15 @@
     </w:p>
     <w:p>
       <w:r>
-        <w:t>Got map creator working, any tile can be loaded in from folder with out specifying path, just place in folder and it will be created a tile relative to the folder it is placed in. started saving map to file so it can be reloaded</w:t>
+        <w:t xml:space="preserve">Got map creator working, any tile can be loaded in from folder </w:t>
+      </w:r>
+      <w:proofErr w:type="spellStart"/>
+      <w:r>
+        <w:t>with out</w:t>
+      </w:r>
+      <w:proofErr w:type="spellEnd"/>
+      <w:r>
+        <w:t xml:space="preserve"> specifying path, just place in folder and it will be created a tile relative to the folder it is placed in. started saving map to file so it can be reloaded</w:t>
       </w:r>
     </w:p>
     <w:p/>
@@ -1036,12 +1206,31 @@
         <w:t>es</w:t>
       </w:r>
     </w:p>
-    <w:p>
-      <w:pPr>
-        <w:rPr>
-          <w:lang w:val="en-GB"/>
-        </w:rPr>
-      </w:pPr>
+    <w:p/>
+    <w:p>
+      <w:r>
+        <w:t>January 17</w:t>
+      </w:r>
+      <w:r>
+        <w:rPr>
+          <w:vertAlign w:val="superscript"/>
+        </w:rPr>
+        <w:t>th</w:t>
+      </w:r>
+      <w:r>
+        <w:t>:</w:t>
+      </w:r>
+    </w:p>
+    <w:p>
+      <w:r>
+        <w:t xml:space="preserve">Fixed transition from base editor to base gameplay. Saved created base to text file and is fully working. Base gameplay scene gets rid of visualised grid and only displays </w:t>
+      </w:r>
+      <w:r>
+        <w:t>occupied</w:t>
+      </w:r>
+      <w:r>
+        <w:t xml:space="preserve"> cells </w:t>
+      </w:r>
     </w:p>
     <w:p>
       <w:pPr>
@@ -1691,7 +1880,6 @@
   <w:style w:type="character" w:default="1" w:styleId="DefaultParagraphFont">
     <w:name w:val="Default Paragraph Font"/>
     <w:uiPriority w:val="1"/>
-    <w:semiHidden/>
     <w:unhideWhenUsed/>
   </w:style>
   <w:style w:type="table" w:default="1" w:styleId="TableNormal">

</xml_diff>

<commit_message>
Set up grid for path finding, cells have costs away from from a selected goal cell and neighbours are set up
</commit_message>
<xml_diff>
--- a/Diary.docx
+++ b/Diary.docx
@@ -33,21 +33,7 @@
         <w:rPr>
           <w:lang w:val="en-GB"/>
         </w:rPr>
-        <w:t xml:space="preserve">Work on research </w:t>
-      </w:r>
-      <w:proofErr w:type="spellStart"/>
-      <w:r>
-        <w:rPr>
-          <w:lang w:val="en-GB"/>
-        </w:rPr>
-        <w:t>raylib</w:t>
-      </w:r>
-      <w:proofErr w:type="spellEnd"/>
-      <w:r>
-        <w:rPr>
-          <w:lang w:val="en-GB"/>
-        </w:rPr>
-        <w:t xml:space="preserve"> to see if I was interested in using it for project</w:t>
+        <w:t>Work on research raylib to see if I was interested in using it for project</w:t>
       </w:r>
       <w:r>
         <w:rPr>
@@ -281,35 +267,7 @@
         <w:rPr>
           <w:lang w:val="en-GB"/>
         </w:rPr>
-        <w:t xml:space="preserve">This week worked on creating the </w:t>
-      </w:r>
-      <w:proofErr w:type="spellStart"/>
-      <w:r>
-        <w:rPr>
-          <w:lang w:val="en-GB"/>
-        </w:rPr>
-        <w:t>editot</w:t>
-      </w:r>
-      <w:proofErr w:type="spellEnd"/>
-      <w:r>
-        <w:rPr>
-          <w:lang w:val="en-GB"/>
-        </w:rPr>
-        <w:t xml:space="preserve"> for the ship, I have pieces clicking </w:t>
-      </w:r>
-      <w:proofErr w:type="spellStart"/>
-      <w:r>
-        <w:rPr>
-          <w:lang w:val="en-GB"/>
-        </w:rPr>
-        <w:t>intogether</w:t>
-      </w:r>
-      <w:proofErr w:type="spellEnd"/>
-      <w:r>
-        <w:rPr>
-          <w:lang w:val="en-GB"/>
-        </w:rPr>
-        <w:t xml:space="preserve">. I also started to create assets by </w:t>
+        <w:t xml:space="preserve">This week worked on creating the editot for the ship, I have pieces clicking intogether. I also started to create assets by </w:t>
       </w:r>
       <w:r>
         <w:rPr>
@@ -679,21 +637,7 @@
         <w:rPr>
           <w:lang w:val="en-GB"/>
         </w:rPr>
-        <w:t xml:space="preserve">Added </w:t>
-      </w:r>
-      <w:proofErr w:type="spellStart"/>
-      <w:r>
-        <w:rPr>
-          <w:lang w:val="en-GB"/>
-        </w:rPr>
-        <w:t>Doxygen</w:t>
-      </w:r>
-      <w:proofErr w:type="spellEnd"/>
-      <w:r>
-        <w:rPr>
-          <w:lang w:val="en-GB"/>
-        </w:rPr>
-        <w:t xml:space="preserve"> and </w:t>
+        <w:t xml:space="preserve">Added Doxygen and </w:t>
       </w:r>
       <w:r>
         <w:rPr>
@@ -715,19 +659,11 @@
           <w:lang w:val="en-GB"/>
         </w:rPr>
       </w:pPr>
-      <w:proofErr w:type="spellStart"/>
-      <w:r>
-        <w:rPr>
-          <w:lang w:val="en-GB"/>
-        </w:rPr>
-        <w:t>Novemeber</w:t>
-      </w:r>
-      <w:proofErr w:type="spellEnd"/>
-      <w:r>
-        <w:rPr>
-          <w:lang w:val="en-GB"/>
-        </w:rPr>
-        <w:t xml:space="preserve"> 14</w:t>
+      <w:r>
+        <w:rPr>
+          <w:lang w:val="en-GB"/>
+        </w:rPr>
+        <w:t>Novemeber 14</w:t>
       </w:r>
       <w:r>
         <w:rPr>
@@ -759,57 +695,35 @@
         <w:rPr>
           <w:lang w:val="en-GB"/>
         </w:rPr>
-        <w:t xml:space="preserve">the scene Manager working so you can easily switch between scenes. Getting circular include issues so I am trying to figure out how to get </w:t>
-      </w:r>
-      <w:proofErr w:type="spellStart"/>
-      <w:r>
-        <w:rPr>
-          <w:lang w:val="en-GB"/>
-        </w:rPr>
-        <w:t>ti</w:t>
-      </w:r>
-      <w:proofErr w:type="spellEnd"/>
-      <w:r>
-        <w:rPr>
-          <w:lang w:val="en-GB"/>
-        </w:rPr>
-        <w:t xml:space="preserve"> to work. Reason I am getting circular include issuers is because I want the scene Manager to have an instance of the current scene and I want the scene to have access to the scene manager so it is easier to switch to a new scene from within the scene</w:t>
-      </w:r>
-    </w:p>
-    <w:p>
-      <w:pPr>
-        <w:rPr>
-          <w:lang w:val="en-GB"/>
-        </w:rPr>
-      </w:pPr>
-    </w:p>
-    <w:p>
-      <w:pPr>
-        <w:rPr>
-          <w:lang w:val="en-GB"/>
-        </w:rPr>
-      </w:pPr>
-    </w:p>
-    <w:p>
-      <w:pPr>
-        <w:rPr>
-          <w:lang w:val="en-GB"/>
-        </w:rPr>
-      </w:pPr>
-      <w:proofErr w:type="spellStart"/>
+        <w:t>the scene Manager working so you can easily switch between scenes. Getting circular include issues so I am trying to figure out how to get ti to work. Reason I am getting circular include issuers is because I want the scene Manager to have an instance of the current scene and I want the scene to have access to the scene manager so it is easier to switch to a new scene from within the scene</w:t>
+      </w:r>
+    </w:p>
+    <w:p>
+      <w:pPr>
+        <w:rPr>
+          <w:lang w:val="en-GB"/>
+        </w:rPr>
+      </w:pPr>
+    </w:p>
+    <w:p>
+      <w:pPr>
+        <w:rPr>
+          <w:lang w:val="en-GB"/>
+        </w:rPr>
+      </w:pPr>
+    </w:p>
+    <w:p>
+      <w:pPr>
+        <w:rPr>
+          <w:lang w:val="en-GB"/>
+        </w:rPr>
+      </w:pPr>
       <w:r>
         <w:rPr>
           <w:lang w:val="en-GB"/>
         </w:rPr>
         <w:lastRenderedPageBreak/>
-        <w:t>Novemeber</w:t>
-      </w:r>
-      <w:proofErr w:type="spellEnd"/>
-      <w:r>
-        <w:rPr>
-          <w:lang w:val="en-GB"/>
-        </w:rPr>
-        <w:t xml:space="preserve"> 15</w:t>
+        <w:t>Novemeber 15</w:t>
       </w:r>
       <w:r>
         <w:rPr>
@@ -835,35 +749,7 @@
         <w:rPr>
           <w:lang w:val="en-GB"/>
         </w:rPr>
-        <w:t xml:space="preserve">Got the scene manager to </w:t>
-      </w:r>
-      <w:proofErr w:type="spellStart"/>
-      <w:r>
-        <w:rPr>
-          <w:lang w:val="en-GB"/>
-        </w:rPr>
-        <w:t>to</w:t>
-      </w:r>
-      <w:proofErr w:type="spellEnd"/>
-      <w:r>
-        <w:rPr>
-          <w:lang w:val="en-GB"/>
-        </w:rPr>
-        <w:t xml:space="preserve"> work with inheritance, where the base class Scene </w:t>
-      </w:r>
-      <w:proofErr w:type="spellStart"/>
-      <w:r>
-        <w:rPr>
-          <w:lang w:val="en-GB"/>
-        </w:rPr>
-        <w:t>holdes</w:t>
-      </w:r>
-      <w:proofErr w:type="spellEnd"/>
-      <w:r>
-        <w:rPr>
-          <w:lang w:val="en-GB"/>
-        </w:rPr>
-        <w:t xml:space="preserve"> a variable of Scene, which is the derived class, which will also have a member variable of Scene which is the Scene</w:t>
+        <w:t>Got the scene manager to to work with inheritance, where the base class Scene holdes a variable of Scene, which is the derived class, which will also have a member variable of Scene which is the Scene</w:t>
       </w:r>
       <w:r>
         <w:rPr>
@@ -939,15 +825,7 @@
         <w:t xml:space="preserve">scene </w:t>
       </w:r>
       <w:r>
-        <w:t xml:space="preserve">manager and made it a </w:t>
-      </w:r>
-      <w:proofErr w:type="spellStart"/>
-      <w:r>
-        <w:t>seperate</w:t>
-      </w:r>
-      <w:proofErr w:type="spellEnd"/>
-      <w:r>
-        <w:t xml:space="preserve"> class, which holds a scene, which gets swapped out, indicated by Enums</w:t>
+        <w:t>manager and made it a seperate class, which holds a scene, which gets swapped out, indicated by Enums</w:t>
       </w:r>
       <w:r>
         <w:t>.</w:t>
@@ -991,15 +869,7 @@
     </w:p>
     <w:p>
       <w:r>
-        <w:t xml:space="preserve">Did some work on UI Buttons for menu so I can switch between scenes from </w:t>
-      </w:r>
-      <w:proofErr w:type="spellStart"/>
-      <w:r>
-        <w:t>with in</w:t>
-      </w:r>
-      <w:proofErr w:type="spellEnd"/>
-      <w:r>
-        <w:t xml:space="preserve"> the game easier and be</w:t>
+        <w:t>Did some work on UI Buttons for menu so I can switch between scenes from with in the game easier and be</w:t>
       </w:r>
     </w:p>
     <w:p/>
@@ -1045,23 +915,7 @@
         <w:t>Refactored movable camera into class. Cleaned up and easily reusable</w:t>
       </w:r>
       <w:r>
-        <w:t xml:space="preserve">. Start work on creating rooms and jobs for </w:t>
-      </w:r>
-      <w:proofErr w:type="spellStart"/>
-      <w:r>
-        <w:t>npcs</w:t>
-      </w:r>
-      <w:proofErr w:type="spellEnd"/>
-      <w:r>
-        <w:t xml:space="preserve"> to </w:t>
-      </w:r>
-      <w:proofErr w:type="spellStart"/>
-      <w:r>
-        <w:t>to</w:t>
-      </w:r>
-      <w:proofErr w:type="spellEnd"/>
-      <w:r>
-        <w:t xml:space="preserve"> work at.</w:t>
+        <w:t>. Start work on creating rooms and jobs for npcs to to work at.</w:t>
       </w:r>
     </w:p>
     <w:p/>
@@ -1133,23 +987,7 @@
         <w:t>Fixed issue with loading an asset</w:t>
       </w:r>
       <w:r>
-        <w:t xml:space="preserve">, started work on system where I can put </w:t>
-      </w:r>
-      <w:proofErr w:type="spellStart"/>
-      <w:r>
-        <w:t>pngs</w:t>
-      </w:r>
-      <w:proofErr w:type="spellEnd"/>
-      <w:r>
-        <w:t xml:space="preserve"> in a folder and depending on the name of the folder the assets will be loaded in and give a certain </w:t>
-      </w:r>
-      <w:proofErr w:type="spellStart"/>
-      <w:r>
-        <w:t>attribure</w:t>
-      </w:r>
-      <w:proofErr w:type="spellEnd"/>
-      <w:r>
-        <w:t>. Right have all the assets in a folder loading in. need to make manager which will create a tile depending with relevant information</w:t>
+        <w:t>, started work on system where I can put pngs in a folder and depending on the name of the folder the assets will be loaded in and give a certain attribure. Right have all the assets in a folder loading in. need to make manager which will create a tile depending with relevant information</w:t>
       </w:r>
       <w:r>
         <w:t>.</w:t>
@@ -1169,15 +1007,7 @@
     </w:p>
     <w:p>
       <w:r>
-        <w:t xml:space="preserve">Got map creator working, any tile can be loaded in from folder </w:t>
-      </w:r>
-      <w:proofErr w:type="spellStart"/>
-      <w:r>
-        <w:t>with out</w:t>
-      </w:r>
-      <w:proofErr w:type="spellEnd"/>
-      <w:r>
-        <w:t xml:space="preserve"> specifying path, just place in folder and it will be created a tile relative to the folder it is placed in. started saving map to file so it can be reloaded</w:t>
+        <w:t>Got map creator working, any tile can be loaded in from folder with out specifying path, just place in folder and it will be created a tile relative to the folder it is placed in. started saving map to file so it can be reloaded</w:t>
       </w:r>
     </w:p>
     <w:p/>
@@ -1240,11 +1070,34 @@
       </w:pPr>
     </w:p>
     <w:p>
-      <w:pPr>
-        <w:rPr>
-          <w:lang w:val="en-GB"/>
-        </w:rPr>
-      </w:pPr>
+      <w:r>
+        <w:t>January 1</w:t>
+      </w:r>
+      <w:r>
+        <w:t>8</w:t>
+      </w:r>
+      <w:r>
+        <w:rPr>
+          <w:vertAlign w:val="superscript"/>
+        </w:rPr>
+        <w:t>th</w:t>
+      </w:r>
+      <w:r>
+        <w:t>:</w:t>
+      </w:r>
+    </w:p>
+    <w:p>
+      <w:pPr>
+        <w:rPr>
+          <w:lang w:val="en-GB"/>
+        </w:rPr>
+      </w:pPr>
+      <w:r>
+        <w:rPr>
+          <w:lang w:val="en-GB"/>
+        </w:rPr>
+        <w:t>Set up grid for path finding, cells have costs away from from a selected goal cell and neighbours are set up</w:t>
+      </w:r>
     </w:p>
     <w:p>
       <w:pPr>
@@ -1880,6 +1733,7 @@
   <w:style w:type="character" w:default="1" w:styleId="DefaultParagraphFont">
     <w:name w:val="Default Paragraph Font"/>
     <w:uiPriority w:val="1"/>
+    <w:semiHidden/>
     <w:unhideWhenUsed/>
   </w:style>
   <w:style w:type="table" w:default="1" w:styleId="TableNormal">

</xml_diff>

<commit_message>
more work on A* star
</commit_message>
<xml_diff>
--- a/Diary.docx
+++ b/Diary.docx
@@ -1,6 +1,6 @@
 
 <file path=word/document.xml><?xml version="1.0" encoding="utf-8"?>
-<w:document xmlns:wpc="http://schemas.microsoft.com/office/word/2010/wordprocessingCanvas" xmlns:cx="http://schemas.microsoft.com/office/drawing/2014/chartex" xmlns:cx1="http://schemas.microsoft.com/office/drawing/2015/9/8/chartex" xmlns:cx2="http://schemas.microsoft.com/office/drawing/2015/10/21/chartex" xmlns:cx3="http://schemas.microsoft.com/office/drawing/2016/5/9/chartex" xmlns:cx4="http://schemas.microsoft.com/office/drawing/2016/5/10/chartex" xmlns:cx5="http://schemas.microsoft.com/office/drawing/2016/5/11/chartex" xmlns:cx6="http://schemas.microsoft.com/office/drawing/2016/5/12/chartex" xmlns:cx7="http://schemas.microsoft.com/office/drawing/2016/5/13/chartex" xmlns:cx8="http://schemas.microsoft.com/office/drawing/2016/5/14/chartex" xmlns:mc="http://schemas.openxmlformats.org/markup-compatibility/2006" xmlns:aink="http://schemas.microsoft.com/office/drawing/2016/ink" xmlns:am3d="http://schemas.microsoft.com/office/drawing/2017/model3d" xmlns:o="urn:schemas-microsoft-com:office:office" xmlns:oel="http://schemas.microsoft.com/office/2019/extlst" xmlns:r="http://schemas.openxmlformats.org/officeDocument/2006/relationships" xmlns:m="http://schemas.openxmlformats.org/officeDocument/2006/math" xmlns:v="urn:schemas-microsoft-com:vml" xmlns:wp14="http://schemas.microsoft.com/office/word/2010/wordprocessingDrawing" xmlns:wp="http://schemas.openxmlformats.org/drawingml/2006/wordprocessingDrawing" xmlns:w10="urn:schemas-microsoft-com:office:word" xmlns:w="http://schemas.openxmlformats.org/wordprocessingml/2006/main" xmlns:w14="http://schemas.microsoft.com/office/word/2010/wordml" xmlns:w15="http://schemas.microsoft.com/office/word/2012/wordml" xmlns:w16cex="http://schemas.microsoft.com/office/word/2018/wordml/cex" xmlns:w16cid="http://schemas.microsoft.com/office/word/2016/wordml/cid" xmlns:w16="http://schemas.microsoft.com/office/word/2018/wordml" xmlns:w16du="http://schemas.microsoft.com/office/word/2023/wordml/word16du" xmlns:w16sdtdh="http://schemas.microsoft.com/office/word/2020/wordml/sdtdatahash" xmlns:w16sdtfl="http://schemas.microsoft.com/office/word/2024/wordml/sdtformatlock" xmlns:w16se="http://schemas.microsoft.com/office/word/2015/wordml/symex" xmlns:wpg="http://schemas.microsoft.com/office/word/2010/wordprocessingGroup" xmlns:wpi="http://schemas.microsoft.com/office/word/2010/wordprocessingInk" xmlns:wne="http://schemas.microsoft.com/office/word/2006/wordml" xmlns:wps="http://schemas.microsoft.com/office/word/2010/wordprocessingShape" mc:Ignorable="w14 w15 w16se w16cid w16 w16cex w16sdtdh w16sdtfl w16du wp14">
+<w:document xmlns:wpc="http://schemas.microsoft.com/office/word/2010/wordprocessingCanvas" xmlns:cx="http://schemas.microsoft.com/office/drawing/2014/chartex" xmlns:cx1="http://schemas.microsoft.com/office/drawing/2015/9/8/chartex" xmlns:cx2="http://schemas.microsoft.com/office/drawing/2015/10/21/chartex" xmlns:cx3="http://schemas.microsoft.com/office/drawing/2016/5/9/chartex" xmlns:cx4="http://schemas.microsoft.com/office/drawing/2016/5/10/chartex" xmlns:cx5="http://schemas.microsoft.com/office/drawing/2016/5/11/chartex" xmlns:cx6="http://schemas.microsoft.com/office/drawing/2016/5/12/chartex" xmlns:cx7="http://schemas.microsoft.com/office/drawing/2016/5/13/chartex" xmlns:cx8="http://schemas.microsoft.com/office/drawing/2016/5/14/chartex" xmlns:mc="http://schemas.openxmlformats.org/markup-compatibility/2006" xmlns:aink="http://schemas.microsoft.com/office/drawing/2016/ink" xmlns:am3d="http://schemas.microsoft.com/office/drawing/2017/model3d" xmlns:o="urn:schemas-microsoft-com:office:office" xmlns:r="http://schemas.openxmlformats.org/officeDocument/2006/relationships" xmlns:m="http://schemas.openxmlformats.org/officeDocument/2006/math" xmlns:v="urn:schemas-microsoft-com:vml" xmlns:wp14="http://schemas.microsoft.com/office/word/2010/wordprocessingDrawing" xmlns:wp="http://schemas.openxmlformats.org/drawingml/2006/wordprocessingDrawing" xmlns:w10="urn:schemas-microsoft-com:office:word" xmlns:w="http://schemas.openxmlformats.org/wordprocessingml/2006/main" xmlns:w14="http://schemas.microsoft.com/office/word/2010/wordml" xmlns:w15="http://schemas.microsoft.com/office/word/2012/wordml" xmlns:w16cex="http://schemas.microsoft.com/office/word/2018/wordml/cex" xmlns:w16cid="http://schemas.microsoft.com/office/word/2016/wordml/cid" xmlns:w16="http://schemas.microsoft.com/office/word/2018/wordml" xmlns:w16sdtdh="http://schemas.microsoft.com/office/word/2020/wordml/sdtdatahash" xmlns:w16se="http://schemas.microsoft.com/office/word/2015/wordml/symex" xmlns:wpg="http://schemas.microsoft.com/office/word/2010/wordprocessingGroup" xmlns:wpi="http://schemas.microsoft.com/office/word/2010/wordprocessingInk" xmlns:wne="http://schemas.microsoft.com/office/word/2006/wordml" xmlns:wps="http://schemas.microsoft.com/office/word/2010/wordprocessingShape" mc:Ignorable="w14 w15 w16se w16cid w16 w16cex w16sdtdh wp14">
   <w:body>
     <w:p>
       <w:pPr>
@@ -1071,10 +1071,7 @@
     </w:p>
     <w:p>
       <w:r>
-        <w:t>January 1</w:t>
-      </w:r>
-      <w:r>
-        <w:t>8</w:t>
+        <w:t>January 18</w:t>
       </w:r>
       <w:r>
         <w:rPr>
@@ -1097,6 +1094,91 @@
           <w:lang w:val="en-GB"/>
         </w:rPr>
         <w:t>Set up grid for path finding, cells have costs away from from a selected goal cell and neighbours are set up</w:t>
+      </w:r>
+    </w:p>
+    <w:p>
+      <w:pPr>
+        <w:rPr>
+          <w:lang w:val="en-GB"/>
+        </w:rPr>
+      </w:pPr>
+      <w:r>
+        <w:rPr>
+          <w:lang w:val="en-GB"/>
+        </w:rPr>
+        <w:t>January 20</w:t>
+      </w:r>
+      <w:r>
+        <w:rPr>
+          <w:vertAlign w:val="superscript"/>
+          <w:lang w:val="en-GB"/>
+        </w:rPr>
+        <w:t>th</w:t>
+      </w:r>
+      <w:r>
+        <w:rPr>
+          <w:lang w:val="en-GB"/>
+        </w:rPr>
+        <w:t>:</w:t>
+      </w:r>
+    </w:p>
+    <w:p>
+      <w:pPr>
+        <w:rPr>
+          <w:lang w:val="en-GB"/>
+        </w:rPr>
+      </w:pPr>
+      <w:r>
+        <w:rPr>
+          <w:lang w:val="en-GB"/>
+        </w:rPr>
+        <w:t xml:space="preserve">Adjusted cells for nodes to be added, set origin to middle of squares, so there didn’t end up being 2 different positions for the cell. </w:t>
+      </w:r>
+    </w:p>
+    <w:p>
+      <w:pPr>
+        <w:rPr>
+          <w:lang w:val="en-GB"/>
+        </w:rPr>
+      </w:pPr>
+    </w:p>
+    <w:p>
+      <w:pPr>
+        <w:rPr>
+          <w:lang w:val="en-GB"/>
+        </w:rPr>
+      </w:pPr>
+      <w:r>
+        <w:rPr>
+          <w:lang w:val="en-GB"/>
+        </w:rPr>
+        <w:t>January 21</w:t>
+      </w:r>
+      <w:r>
+        <w:rPr>
+          <w:vertAlign w:val="superscript"/>
+          <w:lang w:val="en-GB"/>
+        </w:rPr>
+        <w:t>st</w:t>
+      </w:r>
+      <w:r>
+        <w:rPr>
+          <w:lang w:val="en-GB"/>
+        </w:rPr>
+        <w:t>:</w:t>
+      </w:r>
+    </w:p>
+    <w:p>
+      <w:pPr>
+        <w:rPr>
+          <w:lang w:val="en-GB"/>
+        </w:rPr>
+      </w:pPr>
+      <w:r>
+        <w:rPr>
+          <w:lang w:val="en-GB"/>
+        </w:rPr>
+        <w:t>Set up aclass for search patterns I will be using so they can be easily reused, started A star.</w:t>
       </w:r>
     </w:p>
     <w:p>
@@ -1131,7 +1213,7 @@
 </file>
 
 <file path=word/styles.xml><?xml version="1.0" encoding="utf-8"?>
-<w:styles xmlns:mc="http://schemas.openxmlformats.org/markup-compatibility/2006" xmlns:r="http://schemas.openxmlformats.org/officeDocument/2006/relationships" xmlns:w="http://schemas.openxmlformats.org/wordprocessingml/2006/main" xmlns:w14="http://schemas.microsoft.com/office/word/2010/wordml" xmlns:w15="http://schemas.microsoft.com/office/word/2012/wordml" xmlns:w16cex="http://schemas.microsoft.com/office/word/2018/wordml/cex" xmlns:w16cid="http://schemas.microsoft.com/office/word/2016/wordml/cid" xmlns:w16="http://schemas.microsoft.com/office/word/2018/wordml" xmlns:w16du="http://schemas.microsoft.com/office/word/2023/wordml/word16du" xmlns:w16sdtdh="http://schemas.microsoft.com/office/word/2020/wordml/sdtdatahash" xmlns:w16sdtfl="http://schemas.microsoft.com/office/word/2024/wordml/sdtformatlock" xmlns:w16se="http://schemas.microsoft.com/office/word/2015/wordml/symex" mc:Ignorable="w14 w15 w16se w16cid w16 w16cex w16sdtdh w16sdtfl w16du">
+<w:styles xmlns:mc="http://schemas.openxmlformats.org/markup-compatibility/2006" xmlns:r="http://schemas.openxmlformats.org/officeDocument/2006/relationships" xmlns:w="http://schemas.openxmlformats.org/wordprocessingml/2006/main" xmlns:w14="http://schemas.microsoft.com/office/word/2010/wordml" xmlns:w15="http://schemas.microsoft.com/office/word/2012/wordml" xmlns:w16cex="http://schemas.microsoft.com/office/word/2018/wordml/cex" xmlns:w16cid="http://schemas.microsoft.com/office/word/2016/wordml/cid" xmlns:w16="http://schemas.microsoft.com/office/word/2018/wordml" xmlns:w16sdtdh="http://schemas.microsoft.com/office/word/2020/wordml/sdtdatahash" xmlns:w16se="http://schemas.microsoft.com/office/word/2015/wordml/symex" mc:Ignorable="w14 w15 w16se w16cid w16 w16cex w16sdtdh">
   <w:docDefaults>
     <w:rPrDefault>
       <w:rPr>

</xml_diff>

<commit_message>
work on agent movement and diary entry
</commit_message>
<xml_diff>
--- a/Diary.docx
+++ b/Diary.docx
@@ -1178,7 +1178,71 @@
         <w:rPr>
           <w:lang w:val="en-GB"/>
         </w:rPr>
-        <w:t>Set up aclass for search patterns I will be using so they can be easily reused, started A star.</w:t>
+        <w:t>Set up ac</w:t>
+      </w:r>
+      <w:r>
+        <w:rPr>
+          <w:lang w:val="en-GB"/>
+        </w:rPr>
+        <w:t xml:space="preserve"> </w:t>
+      </w:r>
+      <w:r>
+        <w:rPr>
+          <w:lang w:val="en-GB"/>
+        </w:rPr>
+        <w:t>lass for search patterns I will be using so they can be easily reused, started A star.</w:t>
+      </w:r>
+    </w:p>
+    <w:p>
+      <w:pPr>
+        <w:rPr>
+          <w:lang w:val="en-GB"/>
+        </w:rPr>
+      </w:pPr>
+    </w:p>
+    <w:p>
+      <w:pPr>
+        <w:rPr>
+          <w:lang w:val="en-GB"/>
+        </w:rPr>
+      </w:pPr>
+      <w:r>
+        <w:rPr>
+          <w:lang w:val="en-GB"/>
+        </w:rPr>
+        <w:t>January 22</w:t>
+      </w:r>
+      <w:r>
+        <w:rPr>
+          <w:vertAlign w:val="superscript"/>
+          <w:lang w:val="en-GB"/>
+        </w:rPr>
+        <w:t>nd</w:t>
+      </w:r>
+      <w:r>
+        <w:rPr>
+          <w:lang w:val="en-GB"/>
+        </w:rPr>
+        <w:t>:</w:t>
+      </w:r>
+    </w:p>
+    <w:p>
+      <w:pPr>
+        <w:rPr>
+          <w:lang w:val="en-GB"/>
+        </w:rPr>
+      </w:pPr>
+      <w:r>
+        <w:rPr>
+          <w:lang w:val="en-GB"/>
+        </w:rPr>
+        <w:t>Finished A* for pathfinding, got the pathding agent set up with the path finding and set up the npc class. Need to get set up another layer of a*star for hierarchal pathfing to fix small current issue</w:t>
+      </w:r>
+      <w:r>
+        <w:rPr>
+          <w:lang w:val="en-GB"/>
+        </w:rPr>
+        <w:t>.</w:t>
       </w:r>
     </w:p>
     <w:p>

</xml_diff>

<commit_message>
diary updated and work on npc
</commit_message>
<xml_diff>
--- a/Diary.docx
+++ b/Diary.docx
@@ -1236,7 +1236,103 @@
         <w:rPr>
           <w:lang w:val="en-GB"/>
         </w:rPr>
-        <w:t>Finished A* for pathfinding, got the pathding agent set up with the path finding and set up the npc class. Need to get set up another layer of a*star for hierarchal pathfing to fix small current issue</w:t>
+        <w:t xml:space="preserve">Finished A* for pathfinding, got the </w:t>
+      </w:r>
+      <w:r>
+        <w:rPr>
+          <w:lang w:val="en-GB"/>
+        </w:rPr>
+        <w:t>path ding</w:t>
+      </w:r>
+      <w:r>
+        <w:rPr>
+          <w:lang w:val="en-GB"/>
+        </w:rPr>
+        <w:t xml:space="preserve"> agent set up with the path finding and set up the npc class. Need to get set up another layer of a*star for hierarchal </w:t>
+      </w:r>
+      <w:r>
+        <w:rPr>
+          <w:lang w:val="en-GB"/>
+        </w:rPr>
+        <w:t>pathing</w:t>
+      </w:r>
+      <w:r>
+        <w:rPr>
+          <w:lang w:val="en-GB"/>
+        </w:rPr>
+        <w:t xml:space="preserve"> to fix small current issue</w:t>
+      </w:r>
+      <w:r>
+        <w:rPr>
+          <w:lang w:val="en-GB"/>
+        </w:rPr>
+        <w:t>s</w:t>
+      </w:r>
+    </w:p>
+    <w:p>
+      <w:pPr>
+        <w:rPr>
+          <w:lang w:val="en-GB"/>
+        </w:rPr>
+      </w:pPr>
+    </w:p>
+    <w:p>
+      <w:pPr>
+        <w:rPr>
+          <w:lang w:val="en-GB"/>
+        </w:rPr>
+      </w:pPr>
+    </w:p>
+    <w:p>
+      <w:pPr>
+        <w:rPr>
+          <w:lang w:val="en-GB"/>
+        </w:rPr>
+      </w:pPr>
+      <w:r>
+        <w:rPr>
+          <w:lang w:val="en-GB"/>
+        </w:rPr>
+        <w:lastRenderedPageBreak/>
+        <w:t>January 23</w:t>
+      </w:r>
+      <w:r>
+        <w:rPr>
+          <w:vertAlign w:val="superscript"/>
+          <w:lang w:val="en-GB"/>
+        </w:rPr>
+        <w:t>rd</w:t>
+      </w:r>
+      <w:r>
+        <w:rPr>
+          <w:lang w:val="en-GB"/>
+        </w:rPr>
+        <w:t>:</w:t>
+      </w:r>
+    </w:p>
+    <w:p>
+      <w:pPr>
+        <w:rPr>
+          <w:lang w:val="en-GB"/>
+        </w:rPr>
+      </w:pPr>
+      <w:r>
+        <w:rPr>
+          <w:lang w:val="en-GB"/>
+        </w:rPr>
+        <w:t>Got the NPC properly set up to with all its components. Pathfinding agent, animator and behavio</w:t>
+      </w:r>
+      <w:r>
+        <w:rPr>
+          <w:lang w:val="en-GB"/>
+        </w:rPr>
+        <w:t>u</w:t>
+      </w:r>
+      <w:r>
+        <w:rPr>
+          <w:lang w:val="en-GB"/>
+        </w:rPr>
+        <w:t>r management. Still need to figure out how the behaviour is going to work</w:t>
       </w:r>
       <w:r>
         <w:rPr>
@@ -1244,6 +1340,13 @@
         </w:rPr>
         <w:t>.</w:t>
       </w:r>
+    </w:p>
+    <w:p>
+      <w:pPr>
+        <w:rPr>
+          <w:lang w:val="en-GB"/>
+        </w:rPr>
+      </w:pPr>
     </w:p>
     <w:p>
       <w:pPr>

</xml_diff>

<commit_message>
Got wandering fully done and started work on creating module rooms
</commit_message>
<xml_diff>
--- a/Diary.docx
+++ b/Diary.docx
@@ -1339,6 +1339,52 @@
           <w:lang w:val="en-GB"/>
         </w:rPr>
         <w:t>.</w:t>
+      </w:r>
+    </w:p>
+    <w:p>
+      <w:pPr>
+        <w:rPr>
+          <w:lang w:val="en-GB"/>
+        </w:rPr>
+      </w:pPr>
+    </w:p>
+    <w:p>
+      <w:pPr>
+        <w:rPr>
+          <w:lang w:val="en-GB"/>
+        </w:rPr>
+      </w:pPr>
+      <w:r>
+        <w:rPr>
+          <w:lang w:val="en-GB"/>
+        </w:rPr>
+        <w:t>January 28</w:t>
+      </w:r>
+      <w:r>
+        <w:rPr>
+          <w:vertAlign w:val="superscript"/>
+          <w:lang w:val="en-GB"/>
+        </w:rPr>
+        <w:t>th</w:t>
+      </w:r>
+      <w:r>
+        <w:rPr>
+          <w:lang w:val="en-GB"/>
+        </w:rPr>
+        <w:t>:</w:t>
+      </w:r>
+    </w:p>
+    <w:p>
+      <w:pPr>
+        <w:rPr>
+          <w:lang w:val="en-GB"/>
+        </w:rPr>
+      </w:pPr>
+      <w:r>
+        <w:rPr>
+          <w:lang w:val="en-GB"/>
+        </w:rPr>
+        <w:t xml:space="preserve">Cleaned up the files with different folders and project settings. Worked on behaviours structure and implemented a subrscriber style relation ship between the agent and behaviour </w:t>
       </w:r>
     </w:p>
     <w:p>

</xml_diff>

<commit_message>
Diary update and merfe
</commit_message>
<xml_diff>
--- a/Diary.docx
+++ b/Diary.docx
@@ -1437,6 +1437,146 @@
           <w:lang w:val="en-GB"/>
         </w:rPr>
         <w:t>Got module rooms working simply, they can be loaded in from a file and placed, working out a storage and loading system for them now</w:t>
+      </w:r>
+    </w:p>
+    <w:p>
+      <w:pPr>
+        <w:rPr>
+          <w:lang w:val="en-GB"/>
+        </w:rPr>
+      </w:pPr>
+    </w:p>
+    <w:p>
+      <w:pPr>
+        <w:rPr>
+          <w:lang w:val="en-GB"/>
+        </w:rPr>
+      </w:pPr>
+      <w:r>
+        <w:rPr>
+          <w:lang w:val="en-GB"/>
+        </w:rPr>
+        <w:t>January 30</w:t>
+      </w:r>
+      <w:r>
+        <w:rPr>
+          <w:vertAlign w:val="superscript"/>
+          <w:lang w:val="en-GB"/>
+        </w:rPr>
+        <w:t>th</w:t>
+      </w:r>
+      <w:r>
+        <w:rPr>
+          <w:lang w:val="en-GB"/>
+        </w:rPr>
+        <w:t>:</w:t>
+      </w:r>
+    </w:p>
+    <w:p>
+      <w:pPr>
+        <w:rPr>
+          <w:lang w:val="en-GB"/>
+        </w:rPr>
+      </w:pPr>
+      <w:r>
+        <w:rPr>
+          <w:lang w:val="en-GB"/>
+        </w:rPr>
+        <w:t xml:space="preserve">Started </w:t>
+      </w:r>
+      <w:r>
+        <w:rPr>
+          <w:lang w:val="en-GB"/>
+        </w:rPr>
+        <w:t>m</w:t>
+      </w:r>
+      <w:r>
+        <w:rPr>
+          <w:lang w:val="en-GB"/>
+        </w:rPr>
+        <w:t xml:space="preserve">aking a library of rooms to be </w:t>
+      </w:r>
+      <w:r>
+        <w:rPr>
+          <w:lang w:val="en-GB"/>
+        </w:rPr>
+        <w:t>places, got</w:t>
+      </w:r>
+      <w:r>
+        <w:rPr>
+          <w:lang w:val="en-GB"/>
+        </w:rPr>
+        <w:t xml:space="preserve"> it so excess grid cells now get </w:t>
+      </w:r>
+      <w:r>
+        <w:rPr>
+          <w:lang w:val="en-GB"/>
+        </w:rPr>
+        <w:t>deleted from</w:t>
+      </w:r>
+      <w:r>
+        <w:rPr>
+          <w:lang w:val="en-GB"/>
+        </w:rPr>
+        <w:t xml:space="preserve"> grill that are left unoccupied</w:t>
+      </w:r>
+      <w:r>
+        <w:rPr>
+          <w:lang w:val="en-GB"/>
+        </w:rPr>
+        <w:t xml:space="preserve"> and refactored file loading so it can be used in the room library</w:t>
+      </w:r>
+    </w:p>
+    <w:p>
+      <w:pPr>
+        <w:rPr>
+          <w:lang w:val="en-GB"/>
+        </w:rPr>
+      </w:pPr>
+    </w:p>
+    <w:p>
+      <w:pPr>
+        <w:rPr>
+          <w:lang w:val="en-GB"/>
+        </w:rPr>
+      </w:pPr>
+      <w:r>
+        <w:rPr>
+          <w:lang w:val="en-GB"/>
+        </w:rPr>
+        <w:t>January 31</w:t>
+      </w:r>
+      <w:r>
+        <w:rPr>
+          <w:vertAlign w:val="superscript"/>
+          <w:lang w:val="en-GB"/>
+        </w:rPr>
+        <w:t>st</w:t>
+      </w:r>
+      <w:r>
+        <w:rPr>
+          <w:lang w:val="en-GB"/>
+        </w:rPr>
+        <w:t>:</w:t>
+      </w:r>
+    </w:p>
+    <w:p>
+      <w:pPr>
+        <w:rPr>
+          <w:lang w:val="en-GB"/>
+        </w:rPr>
+      </w:pPr>
+      <w:r>
+        <w:rPr>
+          <w:lang w:val="en-GB"/>
+        </w:rPr>
+        <w:t>Did some bug fixing in relation to placing a gr</w:t>
+      </w:r>
+      <w:r>
+        <w:rPr>
+          <w:lang w:val="en-GB"/>
+        </w:rPr>
+        <w:t>id tat has culled cells</w:t>
       </w:r>
     </w:p>
     <w:p>

</xml_diff>

<commit_message>
got rid of file and moved buttons out if thwe way
</commit_message>
<xml_diff>
--- a/Diary.docx
+++ b/Diary.docx
@@ -33,21 +33,7 @@
         <w:rPr>
           <w:lang w:val="en-GB"/>
         </w:rPr>
-        <w:t xml:space="preserve">Work on research </w:t>
-      </w:r>
-      <w:proofErr w:type="spellStart"/>
-      <w:r>
-        <w:rPr>
-          <w:lang w:val="en-GB"/>
-        </w:rPr>
-        <w:t>raylib</w:t>
-      </w:r>
-      <w:proofErr w:type="spellEnd"/>
-      <w:r>
-        <w:rPr>
-          <w:lang w:val="en-GB"/>
-        </w:rPr>
-        <w:t xml:space="preserve"> to see if I was interested in using it for project</w:t>
+        <w:t>Work on research raylib to see if I was interested in using it for project</w:t>
       </w:r>
       <w:r>
         <w:rPr>
@@ -281,35 +267,7 @@
         <w:rPr>
           <w:lang w:val="en-GB"/>
         </w:rPr>
-        <w:t xml:space="preserve">This week worked on creating the </w:t>
-      </w:r>
-      <w:proofErr w:type="spellStart"/>
-      <w:r>
-        <w:rPr>
-          <w:lang w:val="en-GB"/>
-        </w:rPr>
-        <w:t>editot</w:t>
-      </w:r>
-      <w:proofErr w:type="spellEnd"/>
-      <w:r>
-        <w:rPr>
-          <w:lang w:val="en-GB"/>
-        </w:rPr>
-        <w:t xml:space="preserve"> for the ship, I have pieces clicking </w:t>
-      </w:r>
-      <w:proofErr w:type="spellStart"/>
-      <w:r>
-        <w:rPr>
-          <w:lang w:val="en-GB"/>
-        </w:rPr>
-        <w:t>intogether</w:t>
-      </w:r>
-      <w:proofErr w:type="spellEnd"/>
-      <w:r>
-        <w:rPr>
-          <w:lang w:val="en-GB"/>
-        </w:rPr>
-        <w:t xml:space="preserve">. I also started to create assets by </w:t>
+        <w:t xml:space="preserve">This week worked on creating the editot for the ship, I have pieces clicking intogether. I also started to create assets by </w:t>
       </w:r>
       <w:r>
         <w:rPr>
@@ -679,21 +637,7 @@
         <w:rPr>
           <w:lang w:val="en-GB"/>
         </w:rPr>
-        <w:t xml:space="preserve">Added </w:t>
-      </w:r>
-      <w:proofErr w:type="spellStart"/>
-      <w:r>
-        <w:rPr>
-          <w:lang w:val="en-GB"/>
-        </w:rPr>
-        <w:t>Doxygen</w:t>
-      </w:r>
-      <w:proofErr w:type="spellEnd"/>
-      <w:r>
-        <w:rPr>
-          <w:lang w:val="en-GB"/>
-        </w:rPr>
-        <w:t xml:space="preserve"> and </w:t>
+        <w:t xml:space="preserve">Added Doxygen and </w:t>
       </w:r>
       <w:r>
         <w:rPr>
@@ -715,19 +659,11 @@
           <w:lang w:val="en-GB"/>
         </w:rPr>
       </w:pPr>
-      <w:proofErr w:type="spellStart"/>
-      <w:r>
-        <w:rPr>
-          <w:lang w:val="en-GB"/>
-        </w:rPr>
-        <w:t>Novemeber</w:t>
-      </w:r>
-      <w:proofErr w:type="spellEnd"/>
-      <w:r>
-        <w:rPr>
-          <w:lang w:val="en-GB"/>
-        </w:rPr>
-        <w:t xml:space="preserve"> 14</w:t>
+      <w:r>
+        <w:rPr>
+          <w:lang w:val="en-GB"/>
+        </w:rPr>
+        <w:t>Novemeber 14</w:t>
       </w:r>
       <w:r>
         <w:rPr>
@@ -759,57 +695,35 @@
         <w:rPr>
           <w:lang w:val="en-GB"/>
         </w:rPr>
-        <w:t xml:space="preserve">the scene Manager working so you can easily switch between scenes. Getting circular include issues so I am trying to figure out how to get </w:t>
-      </w:r>
-      <w:proofErr w:type="spellStart"/>
-      <w:r>
-        <w:rPr>
-          <w:lang w:val="en-GB"/>
-        </w:rPr>
-        <w:t>ti</w:t>
-      </w:r>
-      <w:proofErr w:type="spellEnd"/>
-      <w:r>
-        <w:rPr>
-          <w:lang w:val="en-GB"/>
-        </w:rPr>
-        <w:t xml:space="preserve"> to work. Reason I am getting circular include issuers is because I want the scene Manager to have an instance of the current scene and I want the scene to have access to the scene manager so it is easier to switch to a new scene from within the scene</w:t>
-      </w:r>
-    </w:p>
-    <w:p>
-      <w:pPr>
-        <w:rPr>
-          <w:lang w:val="en-GB"/>
-        </w:rPr>
-      </w:pPr>
-    </w:p>
-    <w:p>
-      <w:pPr>
-        <w:rPr>
-          <w:lang w:val="en-GB"/>
-        </w:rPr>
-      </w:pPr>
-    </w:p>
-    <w:p>
-      <w:pPr>
-        <w:rPr>
-          <w:lang w:val="en-GB"/>
-        </w:rPr>
-      </w:pPr>
-      <w:proofErr w:type="spellStart"/>
+        <w:t>the scene Manager working so you can easily switch between scenes. Getting circular include issues so I am trying to figure out how to get ti to work. Reason I am getting circular include issuers is because I want the scene Manager to have an instance of the current scene and I want the scene to have access to the scene manager so it is easier to switch to a new scene from within the scene</w:t>
+      </w:r>
+    </w:p>
+    <w:p>
+      <w:pPr>
+        <w:rPr>
+          <w:lang w:val="en-GB"/>
+        </w:rPr>
+      </w:pPr>
+    </w:p>
+    <w:p>
+      <w:pPr>
+        <w:rPr>
+          <w:lang w:val="en-GB"/>
+        </w:rPr>
+      </w:pPr>
+    </w:p>
+    <w:p>
+      <w:pPr>
+        <w:rPr>
+          <w:lang w:val="en-GB"/>
+        </w:rPr>
+      </w:pPr>
       <w:r>
         <w:rPr>
           <w:lang w:val="en-GB"/>
         </w:rPr>
         <w:lastRenderedPageBreak/>
-        <w:t>Novemeber</w:t>
-      </w:r>
-      <w:proofErr w:type="spellEnd"/>
-      <w:r>
-        <w:rPr>
-          <w:lang w:val="en-GB"/>
-        </w:rPr>
-        <w:t xml:space="preserve"> 15</w:t>
+        <w:t>Novemeber 15</w:t>
       </w:r>
       <w:r>
         <w:rPr>
@@ -835,35 +749,7 @@
         <w:rPr>
           <w:lang w:val="en-GB"/>
         </w:rPr>
-        <w:t xml:space="preserve">Got the scene manager to </w:t>
-      </w:r>
-      <w:proofErr w:type="spellStart"/>
-      <w:r>
-        <w:rPr>
-          <w:lang w:val="en-GB"/>
-        </w:rPr>
-        <w:t>to</w:t>
-      </w:r>
-      <w:proofErr w:type="spellEnd"/>
-      <w:r>
-        <w:rPr>
-          <w:lang w:val="en-GB"/>
-        </w:rPr>
-        <w:t xml:space="preserve"> work with inheritance, where the base class Scene </w:t>
-      </w:r>
-      <w:proofErr w:type="spellStart"/>
-      <w:r>
-        <w:rPr>
-          <w:lang w:val="en-GB"/>
-        </w:rPr>
-        <w:t>holdes</w:t>
-      </w:r>
-      <w:proofErr w:type="spellEnd"/>
-      <w:r>
-        <w:rPr>
-          <w:lang w:val="en-GB"/>
-        </w:rPr>
-        <w:t xml:space="preserve"> a variable of Scene, which is the derived class, which will also have a member variable of Scene which is the Scene</w:t>
+        <w:t>Got the scene manager to to work with inheritance, where the base class Scene holdes a variable of Scene, which is the derived class, which will also have a member variable of Scene which is the Scene</w:t>
       </w:r>
       <w:r>
         <w:rPr>
@@ -939,15 +825,7 @@
         <w:t xml:space="preserve">scene </w:t>
       </w:r>
       <w:r>
-        <w:t xml:space="preserve">manager and made it a </w:t>
-      </w:r>
-      <w:proofErr w:type="spellStart"/>
-      <w:r>
-        <w:t>seperate</w:t>
-      </w:r>
-      <w:proofErr w:type="spellEnd"/>
-      <w:r>
-        <w:t xml:space="preserve"> class, which holds a scene, which gets swapped out, indicated by Enums</w:t>
+        <w:t>manager and made it a seperate class, which holds a scene, which gets swapped out, indicated by Enums</w:t>
       </w:r>
       <w:r>
         <w:t>.</w:t>
@@ -991,15 +869,7 @@
     </w:p>
     <w:p>
       <w:r>
-        <w:t xml:space="preserve">Did some work on UI Buttons for menu so I can switch between scenes from </w:t>
-      </w:r>
-      <w:proofErr w:type="spellStart"/>
-      <w:r>
-        <w:t>with in</w:t>
-      </w:r>
-      <w:proofErr w:type="spellEnd"/>
-      <w:r>
-        <w:t xml:space="preserve"> the game easier and be</w:t>
+        <w:t>Did some work on UI Buttons for menu so I can switch between scenes from with in the game easier and be</w:t>
       </w:r>
     </w:p>
     <w:p/>
@@ -1045,23 +915,7 @@
         <w:t>Refactored movable camera into class. Cleaned up and easily reusable</w:t>
       </w:r>
       <w:r>
-        <w:t xml:space="preserve">. Start work on creating rooms and jobs for </w:t>
-      </w:r>
-      <w:proofErr w:type="spellStart"/>
-      <w:r>
-        <w:t>npcs</w:t>
-      </w:r>
-      <w:proofErr w:type="spellEnd"/>
-      <w:r>
-        <w:t xml:space="preserve"> to </w:t>
-      </w:r>
-      <w:proofErr w:type="spellStart"/>
-      <w:r>
-        <w:t>to</w:t>
-      </w:r>
-      <w:proofErr w:type="spellEnd"/>
-      <w:r>
-        <w:t xml:space="preserve"> work at.</w:t>
+        <w:t>. Start work on creating rooms and jobs for npcs to to work at.</w:t>
       </w:r>
     </w:p>
     <w:p/>
@@ -1133,23 +987,7 @@
         <w:t>Fixed issue with loading an asset</w:t>
       </w:r>
       <w:r>
-        <w:t xml:space="preserve">, started work on system where I can put </w:t>
-      </w:r>
-      <w:proofErr w:type="spellStart"/>
-      <w:r>
-        <w:t>pngs</w:t>
-      </w:r>
-      <w:proofErr w:type="spellEnd"/>
-      <w:r>
-        <w:t xml:space="preserve"> in a folder and depending on the name of the folder the assets will be loaded in and give a certain </w:t>
-      </w:r>
-      <w:proofErr w:type="spellStart"/>
-      <w:r>
-        <w:t>attribure</w:t>
-      </w:r>
-      <w:proofErr w:type="spellEnd"/>
-      <w:r>
-        <w:t>. Right have all the assets in a folder loading in. need to make manager which will create a tile depending with relevant information</w:t>
+        <w:t>, started work on system where I can put pngs in a folder and depending on the name of the folder the assets will be loaded in and give a certain attribure. Right have all the assets in a folder loading in. need to make manager which will create a tile depending with relevant information</w:t>
       </w:r>
       <w:r>
         <w:t>.</w:t>
@@ -1169,15 +1007,7 @@
     </w:p>
     <w:p>
       <w:r>
-        <w:t xml:space="preserve">Got map creator working, any tile can be loaded in from folder </w:t>
-      </w:r>
-      <w:proofErr w:type="spellStart"/>
-      <w:r>
-        <w:t>with out</w:t>
-      </w:r>
-      <w:proofErr w:type="spellEnd"/>
-      <w:r>
-        <w:t xml:space="preserve"> specifying path, just place in folder and it will be created a tile relative to the folder it is placed in. started saving map to file so it can be reloaded</w:t>
+        <w:t>Got map creator working, any tile can be loaded in from folder with out specifying path, just place in folder and it will be created a tile relative to the folder it is placed in. started saving map to file so it can be reloaded</w:t>
       </w:r>
     </w:p>
     <w:p/>
@@ -1263,21 +1093,7 @@
         <w:rPr>
           <w:lang w:val="en-GB"/>
         </w:rPr>
-        <w:t xml:space="preserve">Set up grid for path finding, cells have costs away from </w:t>
-      </w:r>
-      <w:proofErr w:type="spellStart"/>
-      <w:r>
-        <w:rPr>
-          <w:lang w:val="en-GB"/>
-        </w:rPr>
-        <w:t>from</w:t>
-      </w:r>
-      <w:proofErr w:type="spellEnd"/>
-      <w:r>
-        <w:rPr>
-          <w:lang w:val="en-GB"/>
-        </w:rPr>
-        <w:t xml:space="preserve"> a selected goal cell and neighbours are set up</w:t>
+        <w:t>Set up grid for path finding, cells have costs away from from a selected goal cell and neighbours are set up</w:t>
       </w:r>
     </w:p>
     <w:p>
@@ -1362,14 +1178,7 @@
         <w:rPr>
           <w:lang w:val="en-GB"/>
         </w:rPr>
-        <w:t xml:space="preserve">Set up </w:t>
-      </w:r>
-      <w:proofErr w:type="spellStart"/>
-      <w:r>
-        <w:rPr>
-          <w:lang w:val="en-GB"/>
-        </w:rPr>
-        <w:t>ac</w:t>
+        <w:t>Set up ac</w:t>
       </w:r>
       <w:r>
         <w:rPr>
@@ -1381,14 +1190,7 @@
         <w:rPr>
           <w:lang w:val="en-GB"/>
         </w:rPr>
-        <w:t>lass</w:t>
-      </w:r>
-      <w:proofErr w:type="spellEnd"/>
-      <w:r>
-        <w:rPr>
-          <w:lang w:val="en-GB"/>
-        </w:rPr>
-        <w:t xml:space="preserve"> for search patterns I will be using so they can be easily reused, started A star.</w:t>
+        <w:t>lass for search patterns I will be using so they can be easily reused, started A star.</w:t>
       </w:r>
     </w:p>
     <w:p>
@@ -1446,21 +1248,7 @@
         <w:rPr>
           <w:lang w:val="en-GB"/>
         </w:rPr>
-        <w:t xml:space="preserve"> agent set up with the path finding and set up the </w:t>
-      </w:r>
-      <w:proofErr w:type="spellStart"/>
-      <w:r>
-        <w:rPr>
-          <w:lang w:val="en-GB"/>
-        </w:rPr>
-        <w:t>npc</w:t>
-      </w:r>
-      <w:proofErr w:type="spellEnd"/>
-      <w:r>
-        <w:rPr>
-          <w:lang w:val="en-GB"/>
-        </w:rPr>
-        <w:t xml:space="preserve"> class. Need to get set up another layer of a*star for hierarchal </w:t>
+        <w:t xml:space="preserve"> agent set up with the path finding and set up the npc class. Need to get set up another layer of a*star for hierarchal </w:t>
       </w:r>
       <w:r>
         <w:rPr>
@@ -1596,35 +1384,7 @@
         <w:rPr>
           <w:lang w:val="en-GB"/>
         </w:rPr>
-        <w:t xml:space="preserve">Cleaned up the files with different folders and project settings. Worked on behaviours structure and implemented a </w:t>
-      </w:r>
-      <w:proofErr w:type="spellStart"/>
-      <w:r>
-        <w:rPr>
-          <w:lang w:val="en-GB"/>
-        </w:rPr>
-        <w:t>subrscriber</w:t>
-      </w:r>
-      <w:proofErr w:type="spellEnd"/>
-      <w:r>
-        <w:rPr>
-          <w:lang w:val="en-GB"/>
-        </w:rPr>
-        <w:t xml:space="preserve"> style </w:t>
-      </w:r>
-      <w:proofErr w:type="spellStart"/>
-      <w:r>
-        <w:rPr>
-          <w:lang w:val="en-GB"/>
-        </w:rPr>
-        <w:t>relation ship</w:t>
-      </w:r>
-      <w:proofErr w:type="spellEnd"/>
-      <w:r>
-        <w:rPr>
-          <w:lang w:val="en-GB"/>
-        </w:rPr>
-        <w:t xml:space="preserve"> between the agent and behaviour</w:t>
+        <w:t>Cleaned up the files with different folders and project settings. Worked on behaviours structure and implemented a subrscriber style relation ship between the agent and behaviour</w:t>
       </w:r>
       <w:r>
         <w:rPr>
@@ -1646,19 +1406,11 @@
           <w:lang w:val="en-GB"/>
         </w:rPr>
       </w:pPr>
-      <w:proofErr w:type="spellStart"/>
-      <w:r>
-        <w:rPr>
-          <w:lang w:val="en-GB"/>
-        </w:rPr>
-        <w:t>Janauary</w:t>
-      </w:r>
-      <w:proofErr w:type="spellEnd"/>
-      <w:r>
-        <w:rPr>
-          <w:lang w:val="en-GB"/>
-        </w:rPr>
-        <w:t xml:space="preserve"> 29</w:t>
+      <w:r>
+        <w:rPr>
+          <w:lang w:val="en-GB"/>
+        </w:rPr>
+        <w:t>Janauary 29</w:t>
       </w:r>
       <w:r>
         <w:rPr>
@@ -1824,21 +1576,7 @@
         <w:rPr>
           <w:lang w:val="en-GB"/>
         </w:rPr>
-        <w:t xml:space="preserve">id </w:t>
-      </w:r>
-      <w:proofErr w:type="spellStart"/>
-      <w:r>
-        <w:rPr>
-          <w:lang w:val="en-GB"/>
-        </w:rPr>
-        <w:t>tat</w:t>
-      </w:r>
-      <w:proofErr w:type="spellEnd"/>
-      <w:r>
-        <w:rPr>
-          <w:lang w:val="en-GB"/>
-        </w:rPr>
-        <w:t xml:space="preserve"> has culled cells</w:t>
+        <w:t>id tat has culled cells</w:t>
       </w:r>
     </w:p>
     <w:p>
@@ -1917,44 +1655,15 @@
         <w:rPr>
           <w:lang w:val="en-GB"/>
         </w:rPr>
-        <w:t xml:space="preserve">Did some </w:t>
-      </w:r>
-      <w:proofErr w:type="spellStart"/>
-      <w:r>
-        <w:rPr>
-          <w:lang w:val="en-GB"/>
-        </w:rPr>
-        <w:t>matence</w:t>
-      </w:r>
-      <w:proofErr w:type="spellEnd"/>
-      <w:r>
-        <w:rPr>
-          <w:lang w:val="en-GB"/>
-        </w:rPr>
-        <w:t xml:space="preserve"> on files and ordered them into files so it was easier to </w:t>
-      </w:r>
-      <w:proofErr w:type="spellStart"/>
-      <w:r>
-        <w:rPr>
-          <w:lang w:val="en-GB"/>
-        </w:rPr>
-        <w:t>reas</w:t>
-      </w:r>
-      <w:proofErr w:type="spellEnd"/>
-      <w:r>
-        <w:rPr>
-          <w:lang w:val="en-GB"/>
-        </w:rPr>
-        <w:t xml:space="preserve"> and access.</w:t>
-      </w:r>
-    </w:p>
-    <w:p>
-      <w:pPr>
-        <w:rPr>
-          <w:lang w:val="en-GB"/>
-        </w:rPr>
-      </w:pPr>
-      <w:proofErr w:type="spellStart"/>
+        <w:t>Did some matence on files and ordered them into files so it was easier to reas and access.</w:t>
+      </w:r>
+    </w:p>
+    <w:p>
+      <w:pPr>
+        <w:rPr>
+          <w:lang w:val="en-GB"/>
+        </w:rPr>
+      </w:pPr>
       <w:r>
         <w:rPr>
           <w:lang w:val="en-GB"/>
@@ -1971,14 +1680,7 @@
         <w:rPr>
           <w:lang w:val="en-GB"/>
         </w:rPr>
-        <w:t>uary</w:t>
-      </w:r>
-      <w:proofErr w:type="spellEnd"/>
-      <w:r>
-        <w:rPr>
-          <w:lang w:val="en-GB"/>
-        </w:rPr>
-        <w:t xml:space="preserve"> 5</w:t>
+        <w:t>uary 5</w:t>
       </w:r>
       <w:r>
         <w:rPr>
@@ -2016,21 +1718,7 @@
         <w:rPr>
           <w:lang w:val="en-GB"/>
         </w:rPr>
-        <w:t xml:space="preserve"> work on room editor and loading rooms into a room library </w:t>
-      </w:r>
-      <w:proofErr w:type="spellStart"/>
-      <w:r>
-        <w:rPr>
-          <w:lang w:val="en-GB"/>
-        </w:rPr>
-        <w:t>wich</w:t>
-      </w:r>
-      <w:proofErr w:type="spellEnd"/>
-      <w:r>
-        <w:rPr>
-          <w:lang w:val="en-GB"/>
-        </w:rPr>
-        <w:t xml:space="preserve"> could be easily accessed</w:t>
+        <w:t xml:space="preserve"> work on room editor and loading rooms into a room library wich could be easily accessed</w:t>
       </w:r>
     </w:p>
     <w:p>
@@ -2145,35 +1833,93 @@
         <w:rPr>
           <w:lang w:val="en-GB"/>
         </w:rPr>
-        <w:t xml:space="preserve">. Next get the flow of game. Add in the </w:t>
-      </w:r>
-      <w:proofErr w:type="spellStart"/>
-      <w:r>
-        <w:rPr>
-          <w:lang w:val="en-GB"/>
-        </w:rPr>
-        <w:t>npc</w:t>
-      </w:r>
-      <w:proofErr w:type="spellEnd"/>
-      <w:r>
-        <w:rPr>
-          <w:lang w:val="en-GB"/>
-        </w:rPr>
-        <w:t xml:space="preserve"> I have already done, have </w:t>
-      </w:r>
-      <w:proofErr w:type="spellStart"/>
-      <w:r>
-        <w:rPr>
-          <w:lang w:val="en-GB"/>
-        </w:rPr>
-        <w:t>ti</w:t>
-      </w:r>
-      <w:proofErr w:type="spellEnd"/>
-      <w:r>
-        <w:rPr>
-          <w:lang w:val="en-GB"/>
-        </w:rPr>
-        <w:t xml:space="preserve"> so </w:t>
+        <w:t xml:space="preserve">. Next get the flow of game. Add in the npc I have already done, have ti so </w:t>
+      </w:r>
+    </w:p>
+    <w:p>
+      <w:pPr>
+        <w:rPr>
+          <w:lang w:val="en-GB"/>
+        </w:rPr>
+      </w:pPr>
+      <w:r>
+        <w:rPr>
+          <w:lang w:val="en-GB"/>
+        </w:rPr>
+        <w:lastRenderedPageBreak/>
+        <w:t>Febuary 11</w:t>
+      </w:r>
+      <w:r>
+        <w:rPr>
+          <w:vertAlign w:val="superscript"/>
+          <w:lang w:val="en-GB"/>
+        </w:rPr>
+        <w:t>th</w:t>
+      </w:r>
+      <w:r>
+        <w:rPr>
+          <w:lang w:val="en-GB"/>
+        </w:rPr>
+        <w:t>:</w:t>
+      </w:r>
+    </w:p>
+    <w:p>
+      <w:pPr>
+        <w:rPr>
+          <w:lang w:val="en-GB"/>
+        </w:rPr>
+      </w:pPr>
+      <w:r>
+        <w:rPr>
+          <w:lang w:val="en-GB"/>
+        </w:rPr>
+        <w:t>Started simple buttons that are given a pointer to a function which decides the buttons function.</w:t>
+      </w:r>
+    </w:p>
+    <w:p>
+      <w:pPr>
+        <w:rPr>
+          <w:lang w:val="en-GB"/>
+        </w:rPr>
+      </w:pPr>
+    </w:p>
+    <w:p>
+      <w:pPr>
+        <w:rPr>
+          <w:lang w:val="en-GB"/>
+        </w:rPr>
+      </w:pPr>
+      <w:r>
+        <w:rPr>
+          <w:lang w:val="en-GB"/>
+        </w:rPr>
+        <w:t>Feburary 12</w:t>
+      </w:r>
+      <w:r>
+        <w:rPr>
+          <w:vertAlign w:val="superscript"/>
+          <w:lang w:val="en-GB"/>
+        </w:rPr>
+        <w:t>th</w:t>
+      </w:r>
+      <w:r>
+        <w:rPr>
+          <w:lang w:val="en-GB"/>
+        </w:rPr>
+        <w:t>:</w:t>
+      </w:r>
+    </w:p>
+    <w:p>
+      <w:pPr>
+        <w:rPr>
+          <w:lang w:val="en-GB"/>
+        </w:rPr>
+      </w:pPr>
+      <w:r>
+        <w:rPr>
+          <w:lang w:val="en-GB"/>
+        </w:rPr>
+        <w:t>Started to used these buttons to transition between scenes and added many enemies to group</w:t>
       </w:r>
     </w:p>
     <w:p>

</xml_diff>